<commit_message>
added more tidal cycle grey boxes to the script for Fig 3
</commit_message>
<xml_diff>
--- a/manuscript/manuscript_V1/manuscript-V1.2.docx
+++ b/manuscript/manuscript_V1/manuscript-V1.2.docx
@@ -8460,14 +8460,16 @@
         </w:rPr>
         <w:t xml:space="preserve"> positively correlated with DIN </w:t>
       </w:r>
-      <w:proofErr w:type="spellStart"/>
-      <w:r>
-        <w:rPr>
-          <w:rFonts w:cs="Times New Roman"/>
-        </w:rPr>
-        <w:t>concnetrations</w:t>
-      </w:r>
-      <w:proofErr w:type="spellEnd"/>
+      <w:bookmarkStart w:id="18" w:name="_GoBack"/>
+      <w:bookmarkEnd w:id="18"/>
+      <w:ins w:id="19" w:author="Maria Hamilton" w:date="2015-09-14T12:24:00Z">
+        <w:r>
+          <w:rPr>
+            <w:rFonts w:cs="Times New Roman"/>
+          </w:rPr>
+          <w:t>concentrations</w:t>
+        </w:r>
+      </w:ins>
       <w:r>
         <w:rPr>
           <w:rFonts w:cs="Times New Roman"/>
@@ -8597,7 +8599,7 @@
         </w:rPr>
         <w:t xml:space="preserve">M. </w:t>
       </w:r>
-      <w:ins w:id="18" w:author="Maria Hamilton" w:date="2015-09-13T17:47:00Z">
+      <w:ins w:id="20" w:author="Maria Hamilton" w:date="2015-09-13T17:47:00Z">
         <w:r>
           <w:rPr>
             <w:rFonts w:cs="Times New Roman"/>
@@ -8614,7 +8616,7 @@
         </w:rPr>
         <w:t xml:space="preserve"> abundances during the surve</w:t>
       </w:r>
-      <w:ins w:id="19" w:author="Maria Hamilton" w:date="2015-09-13T17:47:00Z">
+      <w:ins w:id="21" w:author="Maria Hamilton" w:date="2015-09-13T17:47:00Z">
         <w:r>
           <w:rPr>
             <w:rFonts w:cs="Times New Roman"/>
@@ -8699,7 +8701,7 @@
         </w:rPr>
         <w:t xml:space="preserve">M. </w:t>
       </w:r>
-      <w:ins w:id="20" w:author="Maria Hamilton" w:date="2015-09-13T17:47:00Z">
+      <w:ins w:id="22" w:author="Maria Hamilton" w:date="2015-09-13T17:47:00Z">
         <w:r>
           <w:rPr>
             <w:rFonts w:cs="Times New Roman"/>
@@ -8826,7 +8828,7 @@
         </w:rPr>
         <w:t>, our result suggest that abundances of</w:t>
       </w:r>
-      <w:ins w:id="21" w:author="Maria Hamilton" w:date="2015-09-13T18:18:00Z">
+      <w:ins w:id="23" w:author="Maria Hamilton" w:date="2015-09-13T18:18:00Z">
         <w:r>
           <w:rPr>
             <w:rFonts w:eastAsia="Calibri" w:cs="Times New Roman"/>
@@ -8880,7 +8882,7 @@
         </w:rPr>
         <w:t xml:space="preserve">M. </w:t>
       </w:r>
-      <w:ins w:id="22" w:author="Maria Hamilton" w:date="2015-09-13T17:48:00Z">
+      <w:ins w:id="24" w:author="Maria Hamilton" w:date="2015-09-13T17:48:00Z">
         <w:r>
           <w:rPr>
             <w:rFonts w:cs="Times New Roman"/>
@@ -8907,7 +8909,7 @@
         </w:rPr>
         <w:t xml:space="preserve">sing a FISH probe for </w:t>
       </w:r>
-      <w:ins w:id="23" w:author="Maria Hamilton" w:date="2015-09-13T18:15:00Z">
+      <w:ins w:id="25" w:author="Maria Hamilton" w:date="2015-09-13T18:15:00Z">
         <w:r>
           <w:rPr>
             <w:rFonts w:eastAsia="Calibri" w:cs="Times New Roman"/>
@@ -8933,7 +8935,7 @@
         <w:t>amphioexa</w:t>
       </w:r>
       <w:proofErr w:type="spellEnd"/>
-      <w:ins w:id="24" w:author="Maria Hamilton" w:date="2015-09-13T18:15:00Z">
+      <w:ins w:id="26" w:author="Maria Hamilton" w:date="2015-09-13T18:15:00Z">
         <w:r>
           <w:rPr>
             <w:rFonts w:eastAsia="Calibri" w:cs="Times New Roman"/>
@@ -8950,7 +8952,7 @@
           <w:t>28S</w:t>
         </w:r>
       </w:ins>
-      <w:ins w:id="25" w:author="Maria Hamilton" w:date="2015-09-13T18:16:00Z">
+      <w:ins w:id="27" w:author="Maria Hamilton" w:date="2015-09-13T18:16:00Z">
         <w:r>
           <w:rPr>
             <w:rFonts w:eastAsia="Calibri" w:cs="Times New Roman"/>
@@ -9001,7 +9003,7 @@
         </w:rPr>
         <w:t>cells were observed</w:t>
       </w:r>
-      <w:ins w:id="26" w:author="Maria Hamilton" w:date="2015-09-13T18:21:00Z">
+      <w:ins w:id="28" w:author="Maria Hamilton" w:date="2015-09-13T18:21:00Z">
         <w:r>
           <w:rPr>
             <w:rFonts w:eastAsia="Calibri" w:cs="Times New Roman"/>
@@ -9021,7 +9023,7 @@
         </w:rPr>
         <w:t>within</w:t>
       </w:r>
-      <w:ins w:id="27" w:author="Maria Hamilton" w:date="2015-09-13T18:14:00Z">
+      <w:ins w:id="29" w:author="Maria Hamilton" w:date="2015-09-13T18:14:00Z">
         <w:r>
           <w:rPr>
             <w:rFonts w:eastAsia="Calibri" w:cs="Times New Roman"/>
@@ -9075,7 +9077,7 @@
         </w:rPr>
         <w:t>)</w:t>
       </w:r>
-      <w:ins w:id="28" w:author="Maria Hamilton" w:date="2015-09-13T18:17:00Z">
+      <w:ins w:id="30" w:author="Maria Hamilton" w:date="2015-09-13T18:17:00Z">
         <w:r>
           <w:rPr>
             <w:rFonts w:eastAsia="Calibri" w:cs="Times New Roman"/>
@@ -9083,7 +9085,7 @@
           <w:t xml:space="preserve">. This </w:t>
         </w:r>
       </w:ins>
-      <w:ins w:id="29" w:author="Maria Hamilton" w:date="2015-09-13T18:19:00Z">
+      <w:ins w:id="31" w:author="Maria Hamilton" w:date="2015-09-13T18:19:00Z">
         <w:r>
           <w:rPr>
             <w:rFonts w:eastAsia="Calibri" w:cs="Times New Roman"/>
@@ -9091,7 +9093,7 @@
           <w:t>finding</w:t>
         </w:r>
       </w:ins>
-      <w:ins w:id="30" w:author="Maria Hamilton" w:date="2015-09-13T18:18:00Z">
+      <w:ins w:id="32" w:author="Maria Hamilton" w:date="2015-09-13T18:18:00Z">
         <w:r>
           <w:rPr>
             <w:rFonts w:eastAsia="Calibri" w:cs="Times New Roman"/>
@@ -9099,7 +9101,7 @@
           <w:t xml:space="preserve"> </w:t>
         </w:r>
       </w:ins>
-      <w:ins w:id="31" w:author="Maria Hamilton" w:date="2015-09-13T18:17:00Z">
+      <w:ins w:id="33" w:author="Maria Hamilton" w:date="2015-09-13T18:17:00Z">
         <w:r>
           <w:rPr>
             <w:rFonts w:eastAsia="Calibri" w:cs="Times New Roman"/>
@@ -9113,7 +9115,7 @@
         </w:rPr>
         <w:t>upport</w:t>
       </w:r>
-      <w:ins w:id="32" w:author="Maria Hamilton" w:date="2015-09-13T18:17:00Z">
+      <w:ins w:id="34" w:author="Maria Hamilton" w:date="2015-09-13T18:17:00Z">
         <w:r>
           <w:rPr>
             <w:rFonts w:eastAsia="Calibri" w:cs="Times New Roman"/>
@@ -9127,7 +9129,7 @@
         </w:rPr>
         <w:t xml:space="preserve"> previous</w:t>
       </w:r>
-      <w:ins w:id="33" w:author="Maria Hamilton" w:date="2015-09-13T17:48:00Z">
+      <w:ins w:id="35" w:author="Maria Hamilton" w:date="2015-09-13T17:48:00Z">
         <w:r>
           <w:rPr>
             <w:rFonts w:eastAsia="Calibri" w:cs="Times New Roman"/>
@@ -9135,7 +9137,7 @@
           <w:t xml:space="preserve"> </w:t>
         </w:r>
       </w:ins>
-      <w:ins w:id="34" w:author="Maria Hamilton" w:date="2015-09-13T18:20:00Z">
+      <w:ins w:id="36" w:author="Maria Hamilton" w:date="2015-09-13T18:20:00Z">
         <w:r>
           <w:rPr>
             <w:rFonts w:eastAsia="Calibri" w:cs="Times New Roman"/>
@@ -9157,7 +9159,7 @@
         </w:rPr>
         <w:t xml:space="preserve"> during red water blooms in the CRE</w:t>
       </w:r>
-      <w:ins w:id="35" w:author="Maria Hamilton" w:date="2015-09-13T18:21:00Z">
+      <w:ins w:id="37" w:author="Maria Hamilton" w:date="2015-09-13T18:21:00Z">
         <w:r>
           <w:rPr>
             <w:rFonts w:cs="Times New Roman"/>
@@ -9177,7 +9179,7 @@
         </w:rPr>
         <w:t>retain cryptophytes attached to the ciliate's cirri (Peterson et al., 2012)</w:t>
       </w:r>
-      <w:ins w:id="36" w:author="Maria Hamilton" w:date="2015-09-13T18:19:00Z">
+      <w:ins w:id="38" w:author="Maria Hamilton" w:date="2015-09-13T18:19:00Z">
         <w:r>
           <w:rPr>
             <w:rFonts w:cs="Times New Roman"/>
@@ -9185,7 +9187,7 @@
           <w:t xml:space="preserve">. Alternatively, </w:t>
         </w:r>
       </w:ins>
-      <w:ins w:id="37" w:author="Maria Hamilton" w:date="2015-09-13T18:22:00Z">
+      <w:ins w:id="39" w:author="Maria Hamilton" w:date="2015-09-13T18:22:00Z">
         <w:r>
           <w:rPr>
             <w:rFonts w:cs="Times New Roman"/>
@@ -9235,7 +9237,7 @@
         </w:rPr>
         <w:t>cells</w:t>
       </w:r>
-      <w:ins w:id="38" w:author="Maria Hamilton" w:date="2015-09-13T17:49:00Z">
+      <w:ins w:id="40" w:author="Maria Hamilton" w:date="2015-09-13T17:49:00Z">
         <w:r>
           <w:rPr>
             <w:rFonts w:eastAsia="Calibri" w:cs="Times New Roman"/>
@@ -9243,7 +9245,7 @@
           <w:t xml:space="preserve"> </w:t>
         </w:r>
       </w:ins>
-      <w:ins w:id="39" w:author="Maria Hamilton" w:date="2015-09-13T18:22:00Z">
+      <w:ins w:id="41" w:author="Maria Hamilton" w:date="2015-09-13T18:22:00Z">
         <w:r>
           <w:rPr>
             <w:rFonts w:eastAsia="Calibri" w:cs="Times New Roman"/>
@@ -9257,7 +9259,7 @@
         </w:rPr>
         <w:t xml:space="preserve"> divid</w:t>
       </w:r>
-      <w:ins w:id="40" w:author="Maria Hamilton" w:date="2015-09-13T18:23:00Z">
+      <w:ins w:id="42" w:author="Maria Hamilton" w:date="2015-09-13T18:23:00Z">
         <w:r>
           <w:rPr>
             <w:rFonts w:eastAsia="Calibri" w:cs="Times New Roman"/>
@@ -9265,8 +9267,6 @@
           <w:t>e</w:t>
         </w:r>
       </w:ins>
-      <w:bookmarkStart w:id="41" w:name="_GoBack"/>
-      <w:bookmarkEnd w:id="41"/>
       <w:r>
         <w:rPr>
           <w:rFonts w:eastAsia="Calibri" w:cs="Times New Roman"/>
@@ -9285,7 +9285,7 @@
         </w:rPr>
         <w:t>.</w:t>
       </w:r>
-      <w:ins w:id="42" w:author="Maria Hamilton" w:date="2015-09-13T17:52:00Z">
+      <w:ins w:id="43" w:author="Maria Hamilton" w:date="2015-09-13T17:52:00Z">
         <w:r>
           <w:rPr>
             <w:rFonts w:cs="Times New Roman"/>
@@ -9312,6 +9312,7 @@
       <w:pPr>
         <w:spacing w:line="480" w:lineRule="auto"/>
         <w:rPr>
+          <w:ins w:id="44" w:author="Maria Hamilton" w:date="2015-09-14T11:45:00Z"/>
           <w:rFonts w:cs="Times New Roman"/>
         </w:rPr>
       </w:pPr>
@@ -9322,6 +9323,175 @@
         </w:rPr>
         <w:t>*** THIS IS WHERE I STOPPED TODAY ***</w:t>
       </w:r>
+    </w:p>
+    <w:p>
+      <w:pPr>
+        <w:spacing w:line="480" w:lineRule="auto"/>
+        <w:rPr>
+          <w:ins w:id="45" w:author="Maria Hamilton" w:date="2015-09-14T11:45:00Z"/>
+          <w:rFonts w:cs="Times New Roman"/>
+        </w:rPr>
+      </w:pPr>
+    </w:p>
+    <w:p>
+      <w:pPr>
+        <w:spacing w:line="480" w:lineRule="auto"/>
+        <w:rPr>
+          <w:ins w:id="46" w:author="Maria Hamilton" w:date="2015-09-14T11:45:00Z"/>
+          <w:rFonts w:cs="Times New Roman"/>
+        </w:rPr>
+      </w:pPr>
+      <w:ins w:id="47" w:author="Maria Hamilton" w:date="2015-09-14T11:45:00Z">
+        <w:r>
+          <w:rPr>
+            <w:rFonts w:cs="Times New Roman"/>
+          </w:rPr>
+          <w:t>TO INCLUDE (?):</w:t>
+        </w:r>
+      </w:ins>
+    </w:p>
+    <w:p>
+      <w:pPr>
+        <w:spacing w:line="480" w:lineRule="auto"/>
+        <w:rPr>
+          <w:ins w:id="48" w:author="Maria Hamilton" w:date="2015-09-14T11:46:00Z"/>
+          <w:rFonts w:cs="Times New Roman"/>
+        </w:rPr>
+      </w:pPr>
+      <w:ins w:id="49" w:author="Maria Hamilton" w:date="2015-09-14T11:45:00Z">
+        <w:r>
+          <w:rPr>
+            <w:rFonts w:cs="Times New Roman"/>
+          </w:rPr>
+          <w:t xml:space="preserve">- lack of correlation between </w:t>
+        </w:r>
+      </w:ins>
+      <w:ins w:id="50" w:author="Maria Hamilton" w:date="2015-09-14T11:46:00Z">
+        <w:r>
+          <w:rPr>
+            <w:rFonts w:cs="Times New Roman"/>
+          </w:rPr>
+          <w:t>TLC division rates and abundance (should this be in results?)</w:t>
+        </w:r>
+      </w:ins>
+    </w:p>
+    <w:p>
+      <w:pPr>
+        <w:spacing w:line="480" w:lineRule="auto"/>
+        <w:rPr>
+          <w:ins w:id="51" w:author="Maria Hamilton" w:date="2015-09-14T11:47:00Z"/>
+          <w:rFonts w:cs="Times New Roman"/>
+        </w:rPr>
+      </w:pPr>
+      <w:ins w:id="52" w:author="Maria Hamilton" w:date="2015-09-14T11:46:00Z">
+        <w:r>
+          <w:rPr>
+            <w:rFonts w:cs="Times New Roman"/>
+          </w:rPr>
+          <w:t xml:space="preserve">-lack of correlation between TLC division rates and </w:t>
+        </w:r>
+      </w:ins>
+      <w:ins w:id="53" w:author="Maria Hamilton" w:date="2015-09-14T11:47:00Z">
+        <w:r>
+          <w:rPr>
+            <w:rFonts w:cs="Times New Roman"/>
+            <w:i/>
+          </w:rPr>
+          <w:t>M. major</w:t>
+        </w:r>
+        <w:r>
+          <w:rPr>
+            <w:rFonts w:cs="Times New Roman"/>
+          </w:rPr>
+          <w:t xml:space="preserve"> abundance (also in results?)</w:t>
+        </w:r>
+      </w:ins>
+    </w:p>
+    <w:p>
+      <w:pPr>
+        <w:spacing w:line="480" w:lineRule="auto"/>
+        <w:rPr>
+          <w:ins w:id="54" w:author="Maria Hamilton" w:date="2015-09-14T11:47:00Z"/>
+          <w:rFonts w:cs="Times New Roman"/>
+        </w:rPr>
+      </w:pPr>
+      <w:ins w:id="55" w:author="Maria Hamilton" w:date="2015-09-14T11:47:00Z">
+        <w:r>
+          <w:rPr>
+            <w:rFonts w:cs="Times New Roman"/>
+          </w:rPr>
+          <w:t xml:space="preserve">- potential explanations for the two points above </w:t>
+        </w:r>
+      </w:ins>
+    </w:p>
+    <w:p>
+      <w:pPr>
+        <w:spacing w:line="480" w:lineRule="auto"/>
+        <w:rPr>
+          <w:ins w:id="56" w:author="Maria Hamilton" w:date="2015-09-14T12:20:00Z"/>
+          <w:rFonts w:cs="Times New Roman"/>
+        </w:rPr>
+      </w:pPr>
+      <w:ins w:id="57" w:author="Maria Hamilton" w:date="2015-09-14T11:48:00Z">
+        <w:r>
+          <w:rPr>
+            <w:rFonts w:cs="Times New Roman"/>
+          </w:rPr>
+          <w:t>-limitations of the model</w:t>
+        </w:r>
+        <w:r>
+          <w:rPr>
+            <w:rFonts w:cs="Times New Roman"/>
+          </w:rPr>
+          <w:t xml:space="preserve"> </w:t>
+        </w:r>
+      </w:ins>
+    </w:p>
+    <w:p>
+      <w:pPr>
+        <w:spacing w:line="480" w:lineRule="auto"/>
+        <w:rPr>
+          <w:rFonts w:cs="Times New Roman"/>
+        </w:rPr>
+      </w:pPr>
+      <w:ins w:id="58" w:author="Maria Hamilton" w:date="2015-09-14T12:20:00Z">
+        <w:r>
+          <w:rPr>
+            <w:rFonts w:cs="Times New Roman"/>
+          </w:rPr>
+          <w:t xml:space="preserve">- </w:t>
+        </w:r>
+      </w:ins>
+      <w:ins w:id="59" w:author="Maria Hamilton" w:date="2015-09-14T12:24:00Z">
+        <w:r>
+          <w:rPr>
+            <w:rFonts w:cs="Times New Roman"/>
+          </w:rPr>
+          <w:t>discussion of</w:t>
+        </w:r>
+      </w:ins>
+      <w:ins w:id="60" w:author="Maria Hamilton" w:date="2015-09-14T12:20:00Z">
+        <w:r>
+          <w:rPr>
+            <w:rFonts w:cs="Times New Roman"/>
+          </w:rPr>
+          <w:t xml:space="preserve"> </w:t>
+        </w:r>
+        <w:proofErr w:type="spellStart"/>
+        <w:r>
+          <w:rPr>
+            <w:rFonts w:cs="Times New Roman"/>
+          </w:rPr>
+          <w:t>cryptophyte</w:t>
+        </w:r>
+        <w:proofErr w:type="spellEnd"/>
+        <w:r>
+          <w:rPr>
+            <w:rFonts w:cs="Times New Roman"/>
+          </w:rPr>
+          <w:t xml:space="preserve"> community composition </w:t>
+        </w:r>
+      </w:ins>
     </w:p>
     <w:p>
       <w:pPr>
@@ -10951,7 +11121,7 @@
         <w:rStyle w:val="PageNumber"/>
         <w:noProof/>
       </w:rPr>
-      <w:t>15</w:t>
+      <w:t>13</w:t>
     </w:r>
     <w:r>
       <w:rPr>

</xml_diff>

<commit_message>
added weekly averages to meso_tx_table
</commit_message>
<xml_diff>
--- a/manuscript/manuscript_V1/manuscript-V1.2.docx
+++ b/manuscript/manuscript_V1/manuscript-V1.2.docx
@@ -4178,13 +4178,7 @@
           <w:rFonts w:cs="Times New Roman"/>
           <w:i/>
         </w:rPr>
-        <w:t xml:space="preserve"> </w:t>
-      </w:r>
-      <w:r>
-        <w:rPr>
-          <w:rFonts w:cs="Times New Roman"/>
-        </w:rPr>
-        <w:t>sp</w:t>
+        <w:t xml:space="preserve"> sp</w:t>
       </w:r>
       <w:r>
         <w:rPr>
@@ -6197,7 +6191,21 @@
         <w:rPr>
           <w:rFonts w:cs="Times New Roman"/>
         </w:rPr>
-        <w:t>0.58 x 10</w:t>
+        <w:t>0.</w:t>
+      </w:r>
+      <w:ins w:id="10" w:author="Maria Hamilton" w:date="2015-09-16T11:13:00Z">
+        <w:r>
+          <w:rPr>
+            <w:rFonts w:cs="Times New Roman"/>
+          </w:rPr>
+          <w:t>32</w:t>
+        </w:r>
+      </w:ins>
+      <w:r>
+        <w:rPr>
+          <w:rFonts w:cs="Times New Roman"/>
+        </w:rPr>
+        <w:t xml:space="preserve"> x 10</w:t>
       </w:r>
       <w:r>
         <w:rPr>
@@ -6317,7 +6325,7 @@
         </w:rPr>
         <w:t xml:space="preserve">the second </w:t>
       </w:r>
-      <w:ins w:id="10" w:author="Maria Hamilton" w:date="2015-09-13T17:22:00Z">
+      <w:ins w:id="11" w:author="Maria Hamilton" w:date="2015-09-13T17:22:00Z">
         <w:r>
           <w:rPr>
             <w:rFonts w:eastAsia="Calibri" w:cs="Times New Roman"/>
@@ -6325,7 +6333,7 @@
           <w:t>week</w:t>
         </w:r>
       </w:ins>
-      <w:ins w:id="11" w:author="Maria Hamilton" w:date="2015-09-13T17:35:00Z">
+      <w:ins w:id="12" w:author="Maria Hamilton" w:date="2015-09-13T17:35:00Z">
         <w:r>
           <w:rPr>
             <w:rFonts w:eastAsia="Calibri" w:cs="Times New Roman"/>
@@ -7352,7 +7360,7 @@
         </w:rPr>
         <w:t>% (</w:t>
       </w:r>
-      <w:ins w:id="12" w:author="Maria Hamilton" w:date="2015-09-13T17:39:00Z">
+      <w:ins w:id="13" w:author="Maria Hamilton" w:date="2015-09-13T17:39:00Z">
         <w:r>
           <w:rPr>
             <w:rFonts w:cs="Times New Roman"/>
@@ -7419,15 +7427,15 @@
         </w:rPr>
         <w:t xml:space="preserve">M. </w:t>
       </w:r>
-      <w:proofErr w:type="spellStart"/>
-      <w:r>
-        <w:rPr>
-          <w:rFonts w:cs="Times New Roman"/>
-          <w:i/>
-        </w:rPr>
-        <w:t>rubra</w:t>
-      </w:r>
-      <w:proofErr w:type="spellEnd"/>
+      <w:ins w:id="14" w:author="Maria Hamilton" w:date="2015-09-14T12:26:00Z">
+        <w:r>
+          <w:rPr>
+            <w:rFonts w:cs="Times New Roman"/>
+            <w:i/>
+          </w:rPr>
+          <w:t>major</w:t>
+        </w:r>
+      </w:ins>
       <w:r>
         <w:rPr>
           <w:rFonts w:cs="Times New Roman"/>
@@ -7670,7 +7678,7 @@
         </w:rPr>
         <w:t xml:space="preserve">, </w:t>
       </w:r>
-      <w:ins w:id="13" w:author="Maria Hamilton" w:date="2015-09-13T17:42:00Z">
+      <w:ins w:id="15" w:author="Maria Hamilton" w:date="2015-09-13T17:42:00Z">
         <w:r>
           <w:rPr>
             <w:rFonts w:cs="Times New Roman"/>
@@ -7684,7 +7692,7 @@
         </w:rPr>
         <w:t xml:space="preserve">ariations </w:t>
       </w:r>
-      <w:ins w:id="14" w:author="Maria Hamilton" w:date="2015-09-13T17:41:00Z">
+      <w:ins w:id="16" w:author="Maria Hamilton" w:date="2015-09-13T17:41:00Z">
         <w:r>
           <w:rPr>
             <w:rFonts w:cs="Times New Roman"/>
@@ -7722,7 +7730,7 @@
         </w:rPr>
         <w:t xml:space="preserve"> </w:t>
       </w:r>
-      <w:ins w:id="15" w:author="Maria Hamilton" w:date="2015-09-13T17:42:00Z">
+      <w:ins w:id="17" w:author="Maria Hamilton" w:date="2015-09-13T17:42:00Z">
         <w:r>
           <w:rPr>
             <w:rFonts w:cs="Times New Roman"/>
@@ -7790,6 +7798,54 @@
         </w:rPr>
         <w:t xml:space="preserve"> </w:t>
       </w:r>
+      <w:ins w:id="18" w:author="Maria Hamilton" w:date="2015-09-16T11:23:00Z">
+        <w:r>
+          <w:rPr>
+            <w:rFonts w:cs="Times New Roman"/>
+          </w:rPr>
+          <w:t>The absence of a correlation between TLC division rate and abundance</w:t>
+        </w:r>
+      </w:ins>
+      <w:ins w:id="19" w:author="Maria Hamilton" w:date="2015-09-16T11:24:00Z">
+        <w:r>
+          <w:rPr>
+            <w:rFonts w:cs="Times New Roman"/>
+          </w:rPr>
+          <w:t xml:space="preserve"> </w:t>
+        </w:r>
+      </w:ins>
+      <w:ins w:id="20" w:author="Maria Hamilton" w:date="2015-09-16T11:35:00Z">
+        <w:r>
+          <w:rPr>
+            <w:rFonts w:cs="Times New Roman"/>
+          </w:rPr>
+          <w:t xml:space="preserve">(data not shown) </w:t>
+        </w:r>
+      </w:ins>
+      <w:ins w:id="21" w:author="Maria Hamilton" w:date="2015-09-16T11:24:00Z">
+        <w:r>
+          <w:rPr>
+            <w:rFonts w:cs="Times New Roman"/>
+          </w:rPr>
+          <w:t xml:space="preserve">similarly suggest that these physical processes </w:t>
+        </w:r>
+      </w:ins>
+      <w:ins w:id="22" w:author="Maria Hamilton" w:date="2015-09-16T11:28:00Z">
+        <w:r>
+          <w:rPr>
+            <w:rFonts w:cs="Times New Roman"/>
+          </w:rPr>
+          <w:t>play a key role in determining the distribution of TLC abundanc</w:t>
+        </w:r>
+        <w:bookmarkStart w:id="23" w:name="_GoBack"/>
+        <w:bookmarkEnd w:id="23"/>
+        <w:r>
+          <w:rPr>
+            <w:rFonts w:cs="Times New Roman"/>
+          </w:rPr>
+          <w:t xml:space="preserve">es. </w:t>
+        </w:r>
+      </w:ins>
     </w:p>
     <w:p>
       <w:pPr>
@@ -8182,7 +8238,7 @@
         </w:rPr>
         <w:t>cryptophyte</w:t>
       </w:r>
-      <w:ins w:id="16" w:author="Maria Hamilton" w:date="2015-09-13T17:44:00Z">
+      <w:ins w:id="24" w:author="Maria Hamilton" w:date="2015-09-13T17:44:00Z">
         <w:r>
           <w:rPr>
             <w:rFonts w:cs="Times New Roman"/>
@@ -8263,7 +8319,7 @@
         </w:rPr>
         <w:t>of TLC was unexpected</w:t>
       </w:r>
-      <w:ins w:id="17" w:author="Maria Hamilton" w:date="2015-09-13T17:45:00Z">
+      <w:ins w:id="25" w:author="Maria Hamilton" w:date="2015-09-13T17:45:00Z">
         <w:r>
           <w:rPr>
             <w:rFonts w:cs="Times New Roman"/>
@@ -8460,9 +8516,7 @@
         </w:rPr>
         <w:t xml:space="preserve"> positively correlated with DIN </w:t>
       </w:r>
-      <w:bookmarkStart w:id="18" w:name="_GoBack"/>
-      <w:bookmarkEnd w:id="18"/>
-      <w:ins w:id="19" w:author="Maria Hamilton" w:date="2015-09-14T12:24:00Z">
+      <w:ins w:id="26" w:author="Maria Hamilton" w:date="2015-09-14T12:24:00Z">
         <w:r>
           <w:rPr>
             <w:rFonts w:cs="Times New Roman"/>
@@ -8599,7 +8653,7 @@
         </w:rPr>
         <w:t xml:space="preserve">M. </w:t>
       </w:r>
-      <w:ins w:id="20" w:author="Maria Hamilton" w:date="2015-09-13T17:47:00Z">
+      <w:ins w:id="27" w:author="Maria Hamilton" w:date="2015-09-13T17:47:00Z">
         <w:r>
           <w:rPr>
             <w:rFonts w:cs="Times New Roman"/>
@@ -8616,7 +8670,7 @@
         </w:rPr>
         <w:t xml:space="preserve"> abundances during the surve</w:t>
       </w:r>
-      <w:ins w:id="21" w:author="Maria Hamilton" w:date="2015-09-13T17:47:00Z">
+      <w:ins w:id="28" w:author="Maria Hamilton" w:date="2015-09-13T17:47:00Z">
         <w:r>
           <w:rPr>
             <w:rFonts w:cs="Times New Roman"/>
@@ -8701,7 +8755,7 @@
         </w:rPr>
         <w:t xml:space="preserve">M. </w:t>
       </w:r>
-      <w:ins w:id="22" w:author="Maria Hamilton" w:date="2015-09-13T17:47:00Z">
+      <w:ins w:id="29" w:author="Maria Hamilton" w:date="2015-09-13T17:47:00Z">
         <w:r>
           <w:rPr>
             <w:rFonts w:cs="Times New Roman"/>
@@ -8779,8 +8833,17 @@
           <w:rFonts w:eastAsia="Calibri" w:cs="Times New Roman"/>
           <w:i/>
         </w:rPr>
-        <w:t>rubra</w:t>
-      </w:r>
+        <w:t>rubr</w:t>
+      </w:r>
+      <w:ins w:id="30" w:author="Maria Hamilton" w:date="2015-09-16T10:18:00Z">
+        <w:r>
+          <w:rPr>
+            <w:rFonts w:eastAsia="Calibri" w:cs="Times New Roman"/>
+            <w:i/>
+          </w:rPr>
+          <w:t>um</w:t>
+        </w:r>
+      </w:ins>
       <w:proofErr w:type="spellEnd"/>
       <w:r>
         <w:rPr>
@@ -8828,7 +8891,7 @@
         </w:rPr>
         <w:t>, our result suggest that abundances of</w:t>
       </w:r>
-      <w:ins w:id="23" w:author="Maria Hamilton" w:date="2015-09-13T18:18:00Z">
+      <w:ins w:id="31" w:author="Maria Hamilton" w:date="2015-09-13T18:18:00Z">
         <w:r>
           <w:rPr>
             <w:rFonts w:eastAsia="Calibri" w:cs="Times New Roman"/>
@@ -8882,7 +8945,7 @@
         </w:rPr>
         <w:t xml:space="preserve">M. </w:t>
       </w:r>
-      <w:ins w:id="24" w:author="Maria Hamilton" w:date="2015-09-13T17:48:00Z">
+      <w:ins w:id="32" w:author="Maria Hamilton" w:date="2015-09-13T17:48:00Z">
         <w:r>
           <w:rPr>
             <w:rFonts w:cs="Times New Roman"/>
@@ -8909,7 +8972,7 @@
         </w:rPr>
         <w:t xml:space="preserve">sing a FISH probe for </w:t>
       </w:r>
-      <w:ins w:id="25" w:author="Maria Hamilton" w:date="2015-09-13T18:15:00Z">
+      <w:ins w:id="33" w:author="Maria Hamilton" w:date="2015-09-13T18:15:00Z">
         <w:r>
           <w:rPr>
             <w:rFonts w:eastAsia="Calibri" w:cs="Times New Roman"/>
@@ -8935,7 +8998,7 @@
         <w:t>amphioexa</w:t>
       </w:r>
       <w:proofErr w:type="spellEnd"/>
-      <w:ins w:id="26" w:author="Maria Hamilton" w:date="2015-09-13T18:15:00Z">
+      <w:ins w:id="34" w:author="Maria Hamilton" w:date="2015-09-13T18:15:00Z">
         <w:r>
           <w:rPr>
             <w:rFonts w:eastAsia="Calibri" w:cs="Times New Roman"/>
@@ -8952,7 +9015,7 @@
           <w:t>28S</w:t>
         </w:r>
       </w:ins>
-      <w:ins w:id="27" w:author="Maria Hamilton" w:date="2015-09-13T18:16:00Z">
+      <w:ins w:id="35" w:author="Maria Hamilton" w:date="2015-09-13T18:16:00Z">
         <w:r>
           <w:rPr>
             <w:rFonts w:eastAsia="Calibri" w:cs="Times New Roman"/>
@@ -9003,7 +9066,7 @@
         </w:rPr>
         <w:t>cells were observed</w:t>
       </w:r>
-      <w:ins w:id="28" w:author="Maria Hamilton" w:date="2015-09-13T18:21:00Z">
+      <w:ins w:id="36" w:author="Maria Hamilton" w:date="2015-09-13T18:21:00Z">
         <w:r>
           <w:rPr>
             <w:rFonts w:eastAsia="Calibri" w:cs="Times New Roman"/>
@@ -9023,7 +9086,7 @@
         </w:rPr>
         <w:t>within</w:t>
       </w:r>
-      <w:ins w:id="29" w:author="Maria Hamilton" w:date="2015-09-13T18:14:00Z">
+      <w:ins w:id="37" w:author="Maria Hamilton" w:date="2015-09-13T18:14:00Z">
         <w:r>
           <w:rPr>
             <w:rFonts w:eastAsia="Calibri" w:cs="Times New Roman"/>
@@ -9077,7 +9140,7 @@
         </w:rPr>
         <w:t>)</w:t>
       </w:r>
-      <w:ins w:id="30" w:author="Maria Hamilton" w:date="2015-09-13T18:17:00Z">
+      <w:ins w:id="38" w:author="Maria Hamilton" w:date="2015-09-13T18:17:00Z">
         <w:r>
           <w:rPr>
             <w:rFonts w:eastAsia="Calibri" w:cs="Times New Roman"/>
@@ -9085,7 +9148,7 @@
           <w:t xml:space="preserve">. This </w:t>
         </w:r>
       </w:ins>
-      <w:ins w:id="31" w:author="Maria Hamilton" w:date="2015-09-13T18:19:00Z">
+      <w:ins w:id="39" w:author="Maria Hamilton" w:date="2015-09-13T18:19:00Z">
         <w:r>
           <w:rPr>
             <w:rFonts w:eastAsia="Calibri" w:cs="Times New Roman"/>
@@ -9093,7 +9156,7 @@
           <w:t>finding</w:t>
         </w:r>
       </w:ins>
-      <w:ins w:id="32" w:author="Maria Hamilton" w:date="2015-09-13T18:18:00Z">
+      <w:ins w:id="40" w:author="Maria Hamilton" w:date="2015-09-13T18:18:00Z">
         <w:r>
           <w:rPr>
             <w:rFonts w:eastAsia="Calibri" w:cs="Times New Roman"/>
@@ -9101,7 +9164,7 @@
           <w:t xml:space="preserve"> </w:t>
         </w:r>
       </w:ins>
-      <w:ins w:id="33" w:author="Maria Hamilton" w:date="2015-09-13T18:17:00Z">
+      <w:ins w:id="41" w:author="Maria Hamilton" w:date="2015-09-13T18:17:00Z">
         <w:r>
           <w:rPr>
             <w:rFonts w:eastAsia="Calibri" w:cs="Times New Roman"/>
@@ -9115,7 +9178,7 @@
         </w:rPr>
         <w:t>upport</w:t>
       </w:r>
-      <w:ins w:id="34" w:author="Maria Hamilton" w:date="2015-09-13T18:17:00Z">
+      <w:ins w:id="42" w:author="Maria Hamilton" w:date="2015-09-13T18:17:00Z">
         <w:r>
           <w:rPr>
             <w:rFonts w:eastAsia="Calibri" w:cs="Times New Roman"/>
@@ -9129,7 +9192,7 @@
         </w:rPr>
         <w:t xml:space="preserve"> previous</w:t>
       </w:r>
-      <w:ins w:id="35" w:author="Maria Hamilton" w:date="2015-09-13T17:48:00Z">
+      <w:ins w:id="43" w:author="Maria Hamilton" w:date="2015-09-13T17:48:00Z">
         <w:r>
           <w:rPr>
             <w:rFonts w:eastAsia="Calibri" w:cs="Times New Roman"/>
@@ -9137,7 +9200,7 @@
           <w:t xml:space="preserve"> </w:t>
         </w:r>
       </w:ins>
-      <w:ins w:id="36" w:author="Maria Hamilton" w:date="2015-09-13T18:20:00Z">
+      <w:ins w:id="44" w:author="Maria Hamilton" w:date="2015-09-13T18:20:00Z">
         <w:r>
           <w:rPr>
             <w:rFonts w:eastAsia="Calibri" w:cs="Times New Roman"/>
@@ -9159,7 +9222,7 @@
         </w:rPr>
         <w:t xml:space="preserve"> during red water blooms in the CRE</w:t>
       </w:r>
-      <w:ins w:id="37" w:author="Maria Hamilton" w:date="2015-09-13T18:21:00Z">
+      <w:ins w:id="45" w:author="Maria Hamilton" w:date="2015-09-13T18:21:00Z">
         <w:r>
           <w:rPr>
             <w:rFonts w:cs="Times New Roman"/>
@@ -9179,7 +9242,7 @@
         </w:rPr>
         <w:t>retain cryptophytes attached to the ciliate's cirri (Peterson et al., 2012)</w:t>
       </w:r>
-      <w:ins w:id="38" w:author="Maria Hamilton" w:date="2015-09-13T18:19:00Z">
+      <w:ins w:id="46" w:author="Maria Hamilton" w:date="2015-09-13T18:19:00Z">
         <w:r>
           <w:rPr>
             <w:rFonts w:cs="Times New Roman"/>
@@ -9187,7 +9250,7 @@
           <w:t xml:space="preserve">. Alternatively, </w:t>
         </w:r>
       </w:ins>
-      <w:ins w:id="39" w:author="Maria Hamilton" w:date="2015-09-13T18:22:00Z">
+      <w:ins w:id="47" w:author="Maria Hamilton" w:date="2015-09-13T18:22:00Z">
         <w:r>
           <w:rPr>
             <w:rFonts w:cs="Times New Roman"/>
@@ -9237,7 +9300,7 @@
         </w:rPr>
         <w:t>cells</w:t>
       </w:r>
-      <w:ins w:id="40" w:author="Maria Hamilton" w:date="2015-09-13T17:49:00Z">
+      <w:ins w:id="48" w:author="Maria Hamilton" w:date="2015-09-13T17:49:00Z">
         <w:r>
           <w:rPr>
             <w:rFonts w:eastAsia="Calibri" w:cs="Times New Roman"/>
@@ -9245,7 +9308,7 @@
           <w:t xml:space="preserve"> </w:t>
         </w:r>
       </w:ins>
-      <w:ins w:id="41" w:author="Maria Hamilton" w:date="2015-09-13T18:22:00Z">
+      <w:ins w:id="49" w:author="Maria Hamilton" w:date="2015-09-13T18:22:00Z">
         <w:r>
           <w:rPr>
             <w:rFonts w:eastAsia="Calibri" w:cs="Times New Roman"/>
@@ -9259,7 +9322,7 @@
         </w:rPr>
         <w:t xml:space="preserve"> divid</w:t>
       </w:r>
-      <w:ins w:id="42" w:author="Maria Hamilton" w:date="2015-09-13T18:23:00Z">
+      <w:ins w:id="50" w:author="Maria Hamilton" w:date="2015-09-13T18:23:00Z">
         <w:r>
           <w:rPr>
             <w:rFonts w:eastAsia="Calibri" w:cs="Times New Roman"/>
@@ -9271,13 +9334,7 @@
         <w:rPr>
           <w:rFonts w:eastAsia="Calibri" w:cs="Times New Roman"/>
         </w:rPr>
-        <w:t xml:space="preserve"> inside the ciliate </w:t>
-      </w:r>
-      <w:r>
-        <w:rPr>
-          <w:rFonts w:cs="Times New Roman"/>
-        </w:rPr>
-        <w:t>(REF)</w:t>
+        <w:t xml:space="preserve"> inside the ciliate</w:t>
       </w:r>
       <w:r>
         <w:rPr>
@@ -9285,7 +9342,7 @@
         </w:rPr>
         <w:t>.</w:t>
       </w:r>
-      <w:ins w:id="43" w:author="Maria Hamilton" w:date="2015-09-13T17:52:00Z">
+      <w:ins w:id="51" w:author="Maria Hamilton" w:date="2015-09-13T17:52:00Z">
         <w:r>
           <w:rPr>
             <w:rFonts w:cs="Times New Roman"/>
@@ -9293,6 +9350,114 @@
           <w:t xml:space="preserve"> </w:t>
         </w:r>
       </w:ins>
+      <w:ins w:id="52" w:author="Maria Hamilton" w:date="2015-09-16T10:15:00Z">
+        <w:r>
+          <w:rPr>
+            <w:rFonts w:cs="Times New Roman"/>
+          </w:rPr>
+          <w:t xml:space="preserve">While the division of whole endosymbiont cells has not </w:t>
+        </w:r>
+      </w:ins>
+      <w:ins w:id="53" w:author="Maria Hamilton" w:date="2015-09-16T10:56:00Z">
+        <w:r>
+          <w:rPr>
+            <w:rFonts w:cs="Times New Roman"/>
+          </w:rPr>
+          <w:t xml:space="preserve">yet </w:t>
+        </w:r>
+      </w:ins>
+      <w:ins w:id="54" w:author="Maria Hamilton" w:date="2015-09-16T10:15:00Z">
+        <w:r>
+          <w:rPr>
+            <w:rFonts w:cs="Times New Roman"/>
+          </w:rPr>
+          <w:t xml:space="preserve">been demonstrated in culture for </w:t>
+        </w:r>
+        <w:r>
+          <w:rPr>
+            <w:rFonts w:cs="Times New Roman"/>
+            <w:i/>
+          </w:rPr>
+          <w:t xml:space="preserve">M. </w:t>
+        </w:r>
+        <w:proofErr w:type="spellStart"/>
+        <w:r>
+          <w:rPr>
+            <w:rFonts w:cs="Times New Roman"/>
+            <w:i/>
+          </w:rPr>
+          <w:t>rubrum</w:t>
+        </w:r>
+      </w:ins>
+      <w:proofErr w:type="spellEnd"/>
+      <w:ins w:id="55" w:author="Maria Hamilton" w:date="2015-09-16T10:18:00Z">
+        <w:r>
+          <w:rPr>
+            <w:rFonts w:cs="Times New Roman"/>
+          </w:rPr>
+          <w:t xml:space="preserve">, </w:t>
+        </w:r>
+      </w:ins>
+      <w:ins w:id="56" w:author="Maria Hamilton" w:date="2015-09-16T10:56:00Z">
+        <w:r>
+          <w:rPr>
+            <w:rFonts w:cs="Times New Roman"/>
+          </w:rPr>
+          <w:t>it has been observed in other single-celled endosymbiont-baring organisms (</w:t>
+        </w:r>
+      </w:ins>
+      <w:ins w:id="57" w:author="Maria Hamilton" w:date="2015-09-16T11:01:00Z">
+        <w:r>
+          <w:rPr>
+            <w:rFonts w:cs="Times New Roman"/>
+          </w:rPr>
+          <w:t xml:space="preserve">Kodama and </w:t>
+        </w:r>
+        <w:proofErr w:type="spellStart"/>
+        <w:r>
+          <w:rPr>
+            <w:rFonts w:cs="Times New Roman"/>
+          </w:rPr>
+          <w:t>Fujishima</w:t>
+        </w:r>
+        <w:proofErr w:type="spellEnd"/>
+        <w:r>
+          <w:rPr>
+            <w:rFonts w:cs="Times New Roman"/>
+          </w:rPr>
+          <w:t>, 2009</w:t>
+        </w:r>
+        <w:r>
+          <w:rPr>
+            <w:rFonts w:cs="Times New Roman"/>
+          </w:rPr>
+          <w:t xml:space="preserve">; </w:t>
+        </w:r>
+      </w:ins>
+      <w:ins w:id="58" w:author="Maria Hamilton" w:date="2015-09-16T10:56:00Z">
+        <w:r>
+          <w:rPr>
+            <w:rFonts w:cs="Times New Roman"/>
+          </w:rPr>
+          <w:t>Johnson, 2011</w:t>
+        </w:r>
+      </w:ins>
+      <w:ins w:id="59" w:author="Maria Hamilton" w:date="2015-09-16T11:01:00Z">
+        <w:r>
+          <w:rPr>
+            <w:rFonts w:cs="Times New Roman"/>
+          </w:rPr>
+          <w:t>)</w:t>
+        </w:r>
+      </w:ins>
+      <w:ins w:id="60" w:author="Maria Hamilton" w:date="2015-09-16T11:03:00Z">
+        <w:r>
+          <w:rPr>
+            <w:rFonts w:cs="Times New Roman"/>
+          </w:rPr>
+          <w:t xml:space="preserve">. </w:t>
+        </w:r>
+      </w:ins>
     </w:p>
     <w:p>
       <w:pPr>
@@ -9312,7 +9477,7 @@
       <w:pPr>
         <w:spacing w:line="480" w:lineRule="auto"/>
         <w:rPr>
-          <w:ins w:id="44" w:author="Maria Hamilton" w:date="2015-09-14T11:45:00Z"/>
+          <w:ins w:id="61" w:author="Maria Hamilton" w:date="2015-09-14T11:45:00Z"/>
           <w:rFonts w:cs="Times New Roman"/>
         </w:rPr>
       </w:pPr>
@@ -9328,7 +9493,7 @@
       <w:pPr>
         <w:spacing w:line="480" w:lineRule="auto"/>
         <w:rPr>
-          <w:ins w:id="45" w:author="Maria Hamilton" w:date="2015-09-14T11:45:00Z"/>
+          <w:ins w:id="62" w:author="Maria Hamilton" w:date="2015-09-14T11:45:00Z"/>
           <w:rFonts w:cs="Times New Roman"/>
         </w:rPr>
       </w:pPr>
@@ -9337,11 +9502,11 @@
       <w:pPr>
         <w:spacing w:line="480" w:lineRule="auto"/>
         <w:rPr>
-          <w:ins w:id="46" w:author="Maria Hamilton" w:date="2015-09-14T11:45:00Z"/>
+          <w:ins w:id="63" w:author="Maria Hamilton" w:date="2015-09-14T11:45:00Z"/>
           <w:rFonts w:cs="Times New Roman"/>
         </w:rPr>
       </w:pPr>
-      <w:ins w:id="47" w:author="Maria Hamilton" w:date="2015-09-14T11:45:00Z">
+      <w:ins w:id="64" w:author="Maria Hamilton" w:date="2015-09-14T11:45:00Z">
         <w:r>
           <w:rPr>
             <w:rFonts w:cs="Times New Roman"/>
@@ -9354,36 +9519,11 @@
       <w:pPr>
         <w:spacing w:line="480" w:lineRule="auto"/>
         <w:rPr>
-          <w:ins w:id="48" w:author="Maria Hamilton" w:date="2015-09-14T11:46:00Z"/>
+          <w:ins w:id="65" w:author="Maria Hamilton" w:date="2015-09-14T11:47:00Z"/>
           <w:rFonts w:cs="Times New Roman"/>
         </w:rPr>
       </w:pPr>
-      <w:ins w:id="49" w:author="Maria Hamilton" w:date="2015-09-14T11:45:00Z">
-        <w:r>
-          <w:rPr>
-            <w:rFonts w:cs="Times New Roman"/>
-          </w:rPr>
-          <w:t xml:space="preserve">- lack of correlation between </w:t>
-        </w:r>
-      </w:ins>
-      <w:ins w:id="50" w:author="Maria Hamilton" w:date="2015-09-14T11:46:00Z">
-        <w:r>
-          <w:rPr>
-            <w:rFonts w:cs="Times New Roman"/>
-          </w:rPr>
-          <w:t>TLC division rates and abundance (should this be in results?)</w:t>
-        </w:r>
-      </w:ins>
-    </w:p>
-    <w:p>
-      <w:pPr>
-        <w:spacing w:line="480" w:lineRule="auto"/>
-        <w:rPr>
-          <w:ins w:id="51" w:author="Maria Hamilton" w:date="2015-09-14T11:47:00Z"/>
-          <w:rFonts w:cs="Times New Roman"/>
-        </w:rPr>
-      </w:pPr>
-      <w:ins w:id="52" w:author="Maria Hamilton" w:date="2015-09-14T11:46:00Z">
+      <w:ins w:id="66" w:author="Maria Hamilton" w:date="2015-09-14T11:46:00Z">
         <w:r>
           <w:rPr>
             <w:rFonts w:cs="Times New Roman"/>
@@ -9391,7 +9531,7 @@
           <w:t xml:space="preserve">-lack of correlation between TLC division rates and </w:t>
         </w:r>
       </w:ins>
-      <w:ins w:id="53" w:author="Maria Hamilton" w:date="2015-09-14T11:47:00Z">
+      <w:ins w:id="67" w:author="Maria Hamilton" w:date="2015-09-14T11:47:00Z">
         <w:r>
           <w:rPr>
             <w:rFonts w:cs="Times New Roman"/>
@@ -9411,11 +9551,11 @@
       <w:pPr>
         <w:spacing w:line="480" w:lineRule="auto"/>
         <w:rPr>
-          <w:ins w:id="54" w:author="Maria Hamilton" w:date="2015-09-14T11:47:00Z"/>
+          <w:ins w:id="68" w:author="Maria Hamilton" w:date="2015-09-14T11:47:00Z"/>
           <w:rFonts w:cs="Times New Roman"/>
         </w:rPr>
       </w:pPr>
-      <w:ins w:id="55" w:author="Maria Hamilton" w:date="2015-09-14T11:47:00Z">
+      <w:ins w:id="69" w:author="Maria Hamilton" w:date="2015-09-14T11:47:00Z">
         <w:r>
           <w:rPr>
             <w:rFonts w:cs="Times New Roman"/>
@@ -9428,11 +9568,11 @@
       <w:pPr>
         <w:spacing w:line="480" w:lineRule="auto"/>
         <w:rPr>
-          <w:ins w:id="56" w:author="Maria Hamilton" w:date="2015-09-14T12:20:00Z"/>
+          <w:ins w:id="70" w:author="Maria Hamilton" w:date="2015-09-14T12:20:00Z"/>
           <w:rFonts w:cs="Times New Roman"/>
         </w:rPr>
       </w:pPr>
-      <w:ins w:id="57" w:author="Maria Hamilton" w:date="2015-09-14T11:48:00Z">
+      <w:ins w:id="71" w:author="Maria Hamilton" w:date="2015-09-14T11:48:00Z">
         <w:r>
           <w:rPr>
             <w:rFonts w:cs="Times New Roman"/>
@@ -9454,7 +9594,7 @@
           <w:rFonts w:cs="Times New Roman"/>
         </w:rPr>
       </w:pPr>
-      <w:ins w:id="58" w:author="Maria Hamilton" w:date="2015-09-14T12:20:00Z">
+      <w:ins w:id="72" w:author="Maria Hamilton" w:date="2015-09-14T12:20:00Z">
         <w:r>
           <w:rPr>
             <w:rFonts w:cs="Times New Roman"/>
@@ -9462,7 +9602,7 @@
           <w:t xml:space="preserve">- </w:t>
         </w:r>
       </w:ins>
-      <w:ins w:id="59" w:author="Maria Hamilton" w:date="2015-09-14T12:24:00Z">
+      <w:ins w:id="73" w:author="Maria Hamilton" w:date="2015-09-14T12:24:00Z">
         <w:r>
           <w:rPr>
             <w:rFonts w:cs="Times New Roman"/>
@@ -9470,7 +9610,7 @@
           <w:t>discussion of</w:t>
         </w:r>
       </w:ins>
-      <w:ins w:id="60" w:author="Maria Hamilton" w:date="2015-09-14T12:20:00Z">
+      <w:ins w:id="74" w:author="Maria Hamilton" w:date="2015-09-14T12:20:00Z">
         <w:r>
           <w:rPr>
             <w:rFonts w:cs="Times New Roman"/>
@@ -11121,7 +11261,7 @@
         <w:rStyle w:val="PageNumber"/>
         <w:noProof/>
       </w:rPr>
-      <w:t>13</w:t>
+      <w:t>11</w:t>
     </w:r>
     <w:r>
       <w:rPr>

</xml_diff>

<commit_message>
updated meso results, adding to discussion section
</commit_message>
<xml_diff>
--- a/manuscript/manuscript_V1/manuscript-V1.2.docx
+++ b/manuscript/manuscript_V1/manuscript-V1.2.docx
@@ -6109,621 +6109,713 @@
       <w:pPr>
         <w:spacing w:line="480" w:lineRule="auto"/>
         <w:rPr>
-          <w:rFonts w:cs="Times New Roman"/>
+          <w:ins w:id="10" w:author="Maria Hamilton" w:date="2015-09-16T11:40:00Z"/>
+          <w:rFonts w:eastAsia="Calibri" w:cs="Times New Roman"/>
         </w:rPr>
       </w:pPr>
-      <w:r>
-        <w:rPr>
-          <w:rFonts w:cs="Times New Roman"/>
-        </w:rPr>
-        <w:tab/>
-      </w:r>
-      <w:r>
-        <w:rPr>
-          <w:rFonts w:cs="Times New Roman"/>
-        </w:rPr>
-        <w:t>The abundances of</w:t>
-      </w:r>
-      <w:r>
-        <w:rPr>
-          <w:rFonts w:cs="Times New Roman"/>
-        </w:rPr>
-        <w:t xml:space="preserve"> </w:t>
-      </w:r>
-      <w:r>
-        <w:rPr>
-          <w:rFonts w:cs="Times New Roman"/>
-          <w:i/>
-          <w:iCs/>
+      <w:ins w:id="11" w:author="Maria Hamilton" w:date="2015-09-16T11:40:00Z">
+        <w:r>
+          <w:rPr>
+            <w:rFonts w:cs="Times New Roman"/>
+          </w:rPr>
+          <w:tab/>
+        </w:r>
+      </w:ins>
+      <w:ins w:id="12" w:author="Maria Hamilton" w:date="2015-09-16T12:10:00Z">
+        <w:r>
+          <w:rPr>
+            <w:rFonts w:cs="Times New Roman"/>
+          </w:rPr>
+          <w:t>The abundances of M. major during the survey ranged from 0.0</w:t>
+        </w:r>
+        <w:r>
+          <w:rPr>
+            <w:rFonts w:cs="Times New Roman"/>
+          </w:rPr>
+          <w:t>21</w:t>
+        </w:r>
+        <w:r>
+          <w:rPr>
+            <w:rFonts w:cs="Times New Roman"/>
+          </w:rPr>
+          <w:t xml:space="preserve"> </w:t>
+        </w:r>
+        <w:r>
+          <w:rPr>
+            <w:rFonts w:cs="Times New Roman"/>
+          </w:rPr>
+          <w:t>x 10</w:t>
+        </w:r>
+        <w:r>
+          <w:rPr>
+            <w:rFonts w:cs="Times New Roman"/>
+            <w:vertAlign w:val="superscript"/>
+          </w:rPr>
+          <w:t>6</w:t>
+        </w:r>
+        <w:r>
+          <w:rPr>
+            <w:rFonts w:cs="Times New Roman"/>
+          </w:rPr>
+          <w:t xml:space="preserve"> </w:t>
+        </w:r>
+        <w:r>
+          <w:rPr>
+            <w:rFonts w:cs="Times New Roman"/>
+          </w:rPr>
+          <w:t xml:space="preserve"> to 0.32 x 10</w:t>
+        </w:r>
+        <w:r>
+          <w:rPr>
+            <w:rFonts w:cs="Times New Roman"/>
+            <w:vertAlign w:val="superscript"/>
+          </w:rPr>
+          <w:t>6</w:t>
+        </w:r>
+        <w:r>
+          <w:rPr>
+            <w:rFonts w:cs="Times New Roman"/>
+          </w:rPr>
+          <w:t xml:space="preserve"> cells </w:t>
+        </w:r>
+        <w:r>
+          <w:rPr>
+            <w:rFonts w:eastAsia="Calibri" w:cs="Times New Roman"/>
+          </w:rPr>
+          <w:t>L</w:t>
+        </w:r>
+        <w:r>
+          <w:rPr>
+            <w:rFonts w:eastAsia="Calibri" w:cs="Times New Roman"/>
+            <w:vertAlign w:val="superscript"/>
+          </w:rPr>
+          <w:t>-</w:t>
+        </w:r>
+        <w:r>
+          <w:rPr>
+            <w:rFonts w:eastAsia="Calibri" w:cs="Times New Roman"/>
+          </w:rPr>
+          <w:t>¹</w:t>
+        </w:r>
+        <w:r>
+          <w:rPr>
+            <w:rFonts w:eastAsia="Calibri" w:cs="Times New Roman"/>
+          </w:rPr>
+          <w:t>. The highe</w:t>
+        </w:r>
+        <w:r>
+          <w:rPr>
+            <w:rFonts w:eastAsia="Calibri" w:cs="Times New Roman"/>
+          </w:rPr>
+          <w:t xml:space="preserve">st abundances </w:t>
+        </w:r>
+      </w:ins>
+      <w:ins w:id="13" w:author="Maria Hamilton" w:date="2015-09-16T12:12:00Z">
+        <w:r>
+          <w:rPr>
+            <w:rFonts w:eastAsia="Calibri" w:cs="Times New Roman"/>
+          </w:rPr>
+          <w:t>occurred</w:t>
+        </w:r>
+      </w:ins>
+      <w:ins w:id="14" w:author="Maria Hamilton" w:date="2015-09-16T12:10:00Z">
+        <w:r>
+          <w:rPr>
+            <w:rFonts w:eastAsia="Calibri" w:cs="Times New Roman"/>
+          </w:rPr>
+          <w:t xml:space="preserve"> </w:t>
+        </w:r>
+      </w:ins>
+      <w:ins w:id="15" w:author="Maria Hamilton" w:date="2015-09-16T12:12:00Z">
+        <w:r>
+          <w:rPr>
+            <w:rFonts w:eastAsia="Calibri" w:cs="Times New Roman"/>
+          </w:rPr>
+          <w:t>during week 2, with a weekly average of 0.14</w:t>
+        </w:r>
+      </w:ins>
+      <w:ins w:id="16" w:author="Maria Hamilton" w:date="2015-09-16T12:10:00Z">
+        <w:r>
+          <w:rPr>
+            <w:rFonts w:cs="Times New Roman"/>
+          </w:rPr>
+          <w:t xml:space="preserve"> </w:t>
+        </w:r>
+      </w:ins>
+      <w:ins w:id="17" w:author="Maria Hamilton" w:date="2015-09-16T12:12:00Z">
+        <w:r>
+          <w:rPr>
+            <w:rFonts w:cs="Times New Roman"/>
+          </w:rPr>
+          <w:t>x 10</w:t>
+        </w:r>
+        <w:r>
+          <w:rPr>
+            <w:rFonts w:cs="Times New Roman"/>
+            <w:vertAlign w:val="superscript"/>
+          </w:rPr>
+          <w:t>6</w:t>
+        </w:r>
+        <w:r>
+          <w:rPr>
+            <w:rFonts w:cs="Times New Roman"/>
+          </w:rPr>
+          <w:t xml:space="preserve"> cells </w:t>
+        </w:r>
+        <w:r>
+          <w:rPr>
+            <w:rFonts w:eastAsia="Calibri" w:cs="Times New Roman"/>
+          </w:rPr>
+          <w:t>L</w:t>
+        </w:r>
+        <w:r>
+          <w:rPr>
+            <w:rFonts w:eastAsia="Calibri" w:cs="Times New Roman"/>
+            <w:vertAlign w:val="superscript"/>
+          </w:rPr>
+          <w:t>-</w:t>
+        </w:r>
+        <w:r>
+          <w:rPr>
+            <w:rFonts w:eastAsia="Calibri" w:cs="Times New Roman"/>
+          </w:rPr>
+          <w:t>¹</w:t>
+        </w:r>
+        <w:r>
+          <w:rPr>
+            <w:rFonts w:eastAsia="Calibri" w:cs="Times New Roman"/>
+          </w:rPr>
+          <w:t>,</w:t>
+        </w:r>
+      </w:ins>
+      <w:ins w:id="18" w:author="Maria Hamilton" w:date="2015-09-16T12:13:00Z">
+        <w:r>
+          <w:rPr>
+            <w:rFonts w:eastAsia="Calibri" w:cs="Times New Roman"/>
+          </w:rPr>
+          <w:t xml:space="preserve"> </w:t>
+        </w:r>
+      </w:ins>
+      <w:ins w:id="19" w:author="Maria Hamilton" w:date="2015-09-16T12:19:00Z">
+        <w:r>
+          <w:rPr>
+            <w:rFonts w:eastAsia="Calibri" w:cs="Times New Roman"/>
+          </w:rPr>
+          <w:t>and coincided</w:t>
+        </w:r>
+        <w:r>
+          <w:rPr>
+            <w:rFonts w:eastAsia="Calibri" w:cs="Times New Roman"/>
+          </w:rPr>
+          <w:t xml:space="preserve"> with</w:t>
+        </w:r>
+        <w:r>
+          <w:rPr>
+            <w:rFonts w:eastAsia="Calibri" w:cs="Times New Roman"/>
+          </w:rPr>
+          <w:t xml:space="preserve"> </w:t>
+        </w:r>
+        <w:r>
+          <w:rPr>
+            <w:rFonts w:eastAsia="Calibri" w:cs="Times New Roman"/>
+          </w:rPr>
+          <w:t>high DIN</w:t>
+        </w:r>
+        <w:r>
+          <w:rPr>
+            <w:rFonts w:eastAsia="Calibri" w:cs="Times New Roman"/>
+          </w:rPr>
+          <w:t xml:space="preserve"> concentrations (</w:t>
+        </w:r>
+        <w:r>
+          <w:rPr>
+            <w:rFonts w:eastAsia="Calibri" w:cs="Times New Roman"/>
+            <w:b/>
+          </w:rPr>
+          <w:t>Fig. 2C</w:t>
+        </w:r>
+        <w:r>
+          <w:rPr>
+            <w:rFonts w:eastAsia="Calibri" w:cs="Times New Roman"/>
+          </w:rPr>
+          <w:t>)</w:t>
+        </w:r>
+        <w:r>
+          <w:rPr>
+            <w:rFonts w:eastAsia="Calibri" w:cs="Times New Roman"/>
+          </w:rPr>
+          <w:t xml:space="preserve">, however no significant correlation was observed between abundances of </w:t>
+        </w:r>
+        <w:r>
+          <w:rPr>
+            <w:rFonts w:eastAsia="Calibri" w:cs="Times New Roman"/>
+            <w:i/>
+          </w:rPr>
+          <w:t>M. major</w:t>
+        </w:r>
+        <w:r>
+          <w:rPr>
+            <w:rFonts w:eastAsia="Calibri" w:cs="Times New Roman"/>
+            <w:i/>
+          </w:rPr>
+          <w:t xml:space="preserve"> </w:t>
+        </w:r>
+        <w:r>
+          <w:rPr>
+            <w:rFonts w:eastAsia="Calibri" w:cs="Times New Roman"/>
+          </w:rPr>
+          <w:t>and DIN concentrations</w:t>
+        </w:r>
+        <w:r>
+          <w:rPr>
+            <w:rFonts w:eastAsia="Calibri" w:cs="Times New Roman"/>
+          </w:rPr>
+          <w:t xml:space="preserve"> (data not shown)</w:t>
+        </w:r>
+        <w:r>
+          <w:rPr>
+            <w:rFonts w:eastAsia="Calibri" w:cs="Times New Roman"/>
+          </w:rPr>
+          <w:t xml:space="preserve">. </w:t>
+        </w:r>
+        <w:r>
+          <w:rPr>
+            <w:rFonts w:eastAsia="Calibri" w:cs="Times New Roman"/>
+          </w:rPr>
+          <w:t xml:space="preserve">The </w:t>
+        </w:r>
+      </w:ins>
+      <w:ins w:id="20" w:author="Maria Hamilton" w:date="2015-09-16T12:13:00Z">
+        <w:r>
+          <w:rPr>
+            <w:rFonts w:eastAsia="Calibri" w:cs="Times New Roman"/>
+          </w:rPr>
+          <w:t>lowest</w:t>
+        </w:r>
+        <w:r>
+          <w:rPr>
+            <w:rFonts w:eastAsia="Calibri" w:cs="Times New Roman"/>
+          </w:rPr>
+          <w:t xml:space="preserve"> weekly</w:t>
+        </w:r>
+        <w:r>
+          <w:rPr>
+            <w:rFonts w:eastAsia="Calibri" w:cs="Times New Roman"/>
+          </w:rPr>
+          <w:t xml:space="preserve"> average</w:t>
+        </w:r>
+      </w:ins>
+      <w:ins w:id="21" w:author="Maria Hamilton" w:date="2015-09-16T12:20:00Z">
+        <w:r>
+          <w:rPr>
+            <w:rFonts w:eastAsia="Calibri" w:cs="Times New Roman"/>
+          </w:rPr>
+          <w:t>s</w:t>
+        </w:r>
+      </w:ins>
+      <w:ins w:id="22" w:author="Maria Hamilton" w:date="2015-09-16T12:13:00Z">
+        <w:r>
+          <w:rPr>
+            <w:rFonts w:eastAsia="Calibri" w:cs="Times New Roman"/>
+          </w:rPr>
+          <w:t xml:space="preserve"> </w:t>
+        </w:r>
+        <w:r>
+          <w:rPr>
+            <w:rFonts w:eastAsia="Calibri" w:cs="Times New Roman"/>
+          </w:rPr>
+          <w:t>occurred in</w:t>
+        </w:r>
+        <w:r>
+          <w:rPr>
+            <w:rFonts w:eastAsia="Calibri" w:cs="Times New Roman"/>
+          </w:rPr>
+          <w:t xml:space="preserve"> week</w:t>
+        </w:r>
+      </w:ins>
+      <w:ins w:id="23" w:author="Maria Hamilton" w:date="2015-09-16T12:20:00Z">
+        <w:r>
+          <w:rPr>
+            <w:rFonts w:eastAsia="Calibri" w:cs="Times New Roman"/>
+          </w:rPr>
+          <w:t>s</w:t>
+        </w:r>
+      </w:ins>
+      <w:ins w:id="24" w:author="Maria Hamilton" w:date="2015-09-16T12:13:00Z">
+        <w:r>
+          <w:rPr>
+            <w:rFonts w:eastAsia="Calibri" w:cs="Times New Roman"/>
+          </w:rPr>
+          <w:t xml:space="preserve"> 1 and 4</w:t>
+        </w:r>
+        <w:r>
+          <w:rPr>
+            <w:rFonts w:eastAsia="Calibri" w:cs="Times New Roman"/>
+          </w:rPr>
+          <w:t xml:space="preserve"> with </w:t>
+        </w:r>
+        <w:r>
+          <w:rPr>
+            <w:rFonts w:eastAsia="Calibri" w:cs="Times New Roman"/>
+          </w:rPr>
+          <w:t xml:space="preserve">0.10 x </w:t>
+        </w:r>
+        <w:r>
+          <w:rPr>
+            <w:rFonts w:cs="Times New Roman"/>
+          </w:rPr>
+          <w:t>10</w:t>
+        </w:r>
+        <w:r>
+          <w:rPr>
+            <w:rFonts w:cs="Times New Roman"/>
+            <w:vertAlign w:val="superscript"/>
+          </w:rPr>
+          <w:t>6</w:t>
+        </w:r>
+        <w:r>
+          <w:rPr>
+            <w:rFonts w:eastAsia="Calibri" w:cs="Times New Roman"/>
+          </w:rPr>
+          <w:t xml:space="preserve"> </w:t>
+        </w:r>
+        <w:r>
+          <w:rPr>
+            <w:rFonts w:eastAsia="Calibri" w:cs="Times New Roman"/>
+          </w:rPr>
+          <w:t xml:space="preserve">and 0.11 x </w:t>
+        </w:r>
+        <w:r>
+          <w:rPr>
+            <w:rFonts w:cs="Times New Roman"/>
+          </w:rPr>
+          <w:t>10</w:t>
+        </w:r>
+        <w:r>
+          <w:rPr>
+            <w:rFonts w:cs="Times New Roman"/>
+            <w:vertAlign w:val="superscript"/>
+          </w:rPr>
+          <w:t>6</w:t>
+        </w:r>
+        <w:r>
+          <w:rPr>
+            <w:rFonts w:eastAsia="Calibri" w:cs="Times New Roman"/>
+          </w:rPr>
+          <w:t xml:space="preserve"> </w:t>
+        </w:r>
+        <w:r>
+          <w:rPr>
+            <w:rFonts w:eastAsia="Calibri" w:cs="Times New Roman"/>
+          </w:rPr>
+          <w:t xml:space="preserve">cells </w:t>
+        </w:r>
+        <w:r>
+          <w:rPr>
+            <w:rFonts w:eastAsia="Calibri" w:cs="Times New Roman"/>
+          </w:rPr>
+          <w:t>L</w:t>
+        </w:r>
+        <w:r>
+          <w:rPr>
+            <w:rFonts w:eastAsia="Calibri" w:cs="Times New Roman"/>
+            <w:vertAlign w:val="superscript"/>
+          </w:rPr>
+          <w:t>-</w:t>
+        </w:r>
+        <w:r>
+          <w:rPr>
+            <w:rFonts w:eastAsia="Calibri" w:cs="Times New Roman"/>
+            <w:vertAlign w:val="superscript"/>
+          </w:rPr>
+          <w:t>1</w:t>
+        </w:r>
+        <w:r>
+          <w:rPr>
+            <w:rFonts w:eastAsia="Calibri" w:cs="Times New Roman"/>
+          </w:rPr>
+          <w:t>, respectively (Fig. 3B and C).</w:t>
+        </w:r>
+      </w:ins>
+      <w:ins w:id="25" w:author="Maria Hamilton" w:date="2015-09-16T12:12:00Z">
+        <w:r>
+          <w:rPr>
+            <w:rFonts w:eastAsia="Calibri" w:cs="Times New Roman"/>
+          </w:rPr>
+          <w:t xml:space="preserve"> </w:t>
+        </w:r>
+      </w:ins>
+      <w:ins w:id="26" w:author="Maria Hamilton" w:date="2015-09-16T12:15:00Z">
+        <w:r>
+          <w:rPr>
+            <w:rFonts w:eastAsia="Calibri" w:cs="Times New Roman"/>
+          </w:rPr>
+          <w:t xml:space="preserve">Despite the apparent dissimilarity between the weekly averages of </w:t>
+        </w:r>
+        <w:r>
+          <w:rPr>
+            <w:rFonts w:eastAsia="Calibri" w:cs="Times New Roman"/>
+            <w:i/>
+          </w:rPr>
+          <w:t>M. major</w:t>
+        </w:r>
+        <w:r>
+          <w:rPr>
+            <w:rFonts w:eastAsia="Calibri" w:cs="Times New Roman"/>
+          </w:rPr>
+          <w:t xml:space="preserve"> and TLC, of which the greatest weekly average </w:t>
+        </w:r>
+      </w:ins>
+      <w:ins w:id="27" w:author="Maria Hamilton" w:date="2015-09-16T12:18:00Z">
+        <w:r>
+          <w:rPr>
+            <w:rFonts w:eastAsia="Calibri" w:cs="Times New Roman"/>
+          </w:rPr>
+          <w:t>occurred</w:t>
+        </w:r>
+      </w:ins>
+      <w:ins w:id="28" w:author="Maria Hamilton" w:date="2015-09-16T12:15:00Z">
+        <w:r>
+          <w:rPr>
+            <w:rFonts w:eastAsia="Calibri" w:cs="Times New Roman"/>
+          </w:rPr>
+          <w:t xml:space="preserve"> </w:t>
+        </w:r>
+      </w:ins>
+      <w:ins w:id="29" w:author="Maria Hamilton" w:date="2015-09-16T12:18:00Z">
+        <w:r>
+          <w:rPr>
+            <w:rFonts w:eastAsia="Calibri" w:cs="Times New Roman"/>
+          </w:rPr>
+          <w:t xml:space="preserve">in week 1, a </w:t>
+        </w:r>
+      </w:ins>
+      <w:r>
+        <w:rPr>
+          <w:rFonts w:eastAsia="Calibri" w:cs="Times New Roman"/>
+        </w:rPr>
+        <w:t xml:space="preserve">positive correlation between abundances of TLC and </w:t>
+      </w:r>
+      <w:r>
+        <w:rPr>
+          <w:rFonts w:eastAsia="Calibri" w:cs="Times New Roman"/>
+          <w:i/>
         </w:rPr>
         <w:t>M. major</w:t>
       </w:r>
       <w:r>
         <w:rPr>
-          <w:rFonts w:cs="Times New Roman"/>
-        </w:rPr>
-        <w:t xml:space="preserve"> followed closely those TLC, with values ranging from </w:t>
-      </w:r>
-      <w:r>
-        <w:rPr>
-          <w:rFonts w:cs="Times New Roman"/>
-        </w:rPr>
-        <w:t>0.0</w:t>
-      </w:r>
-      <w:r>
-        <w:rPr>
-          <w:rFonts w:cs="Times New Roman"/>
-        </w:rPr>
-        <w:t>21</w:t>
-      </w:r>
-      <w:r>
-        <w:rPr>
-          <w:rFonts w:cs="Times New Roman"/>
-        </w:rPr>
-        <w:t xml:space="preserve"> </w:t>
-      </w:r>
-      <w:r>
-        <w:rPr>
-          <w:rFonts w:cs="Times New Roman"/>
-        </w:rPr>
-        <w:t>x 10</w:t>
-      </w:r>
-      <w:r>
-        <w:rPr>
-          <w:rFonts w:cs="Times New Roman"/>
-          <w:vertAlign w:val="superscript"/>
-        </w:rPr>
-        <w:t>6</w:t>
-      </w:r>
-      <w:r>
-        <w:rPr>
-          <w:rFonts w:cs="Times New Roman"/>
-        </w:rPr>
-        <w:t xml:space="preserve"> </w:t>
-      </w:r>
-      <w:r>
-        <w:rPr>
-          <w:rFonts w:cs="Times New Roman"/>
-        </w:rPr>
-        <w:t xml:space="preserve"> to </w:t>
-      </w:r>
-      <w:r>
-        <w:rPr>
-          <w:rFonts w:cs="Times New Roman"/>
-        </w:rPr>
-        <w:t>0.</w:t>
-      </w:r>
-      <w:ins w:id="10" w:author="Maria Hamilton" w:date="2015-09-16T11:13:00Z">
-        <w:r>
-          <w:rPr>
-            <w:rFonts w:cs="Times New Roman"/>
-          </w:rPr>
-          <w:t>32</w:t>
-        </w:r>
-      </w:ins>
-      <w:r>
-        <w:rPr>
-          <w:rFonts w:cs="Times New Roman"/>
-        </w:rPr>
-        <w:t xml:space="preserve"> x 10</w:t>
-      </w:r>
-      <w:r>
-        <w:rPr>
-          <w:rFonts w:cs="Times New Roman"/>
-          <w:vertAlign w:val="superscript"/>
-        </w:rPr>
-        <w:t>6</w:t>
-      </w:r>
-      <w:r>
-        <w:rPr>
-          <w:rFonts w:cs="Times New Roman"/>
-        </w:rPr>
-        <w:t xml:space="preserve"> cells </w:t>
-      </w:r>
-      <w:r>
-        <w:rPr>
           <w:rFonts w:eastAsia="Calibri" w:cs="Times New Roman"/>
         </w:rPr>
-        <w:t>L</w:t>
+        <w:t xml:space="preserve"> was observed during the survey (R</w:t>
       </w:r>
       <w:r>
         <w:rPr>
           <w:rFonts w:eastAsia="Calibri" w:cs="Times New Roman"/>
           <w:vertAlign w:val="superscript"/>
         </w:rPr>
-        <w:t>-</w:t>
+        <w:t>2</w:t>
       </w:r>
       <w:r>
         <w:rPr>
           <w:rFonts w:eastAsia="Calibri" w:cs="Times New Roman"/>
         </w:rPr>
-        <w:t>¹</w:t>
-      </w:r>
+        <w:t xml:space="preserve"> = 0.</w:t>
+      </w:r>
+      <w:ins w:id="30" w:author="Maria Hamilton" w:date="2015-09-16T11:41:00Z">
+        <w:r>
+          <w:rPr>
+            <w:rFonts w:eastAsia="Calibri" w:cs="Times New Roman"/>
+          </w:rPr>
+          <w:t>51</w:t>
+        </w:r>
+      </w:ins>
       <w:r>
         <w:rPr>
           <w:rFonts w:eastAsia="Calibri" w:cs="Times New Roman"/>
         </w:rPr>
-        <w:t xml:space="preserve">. Similar to TLC abundances, </w:t>
-      </w:r>
+        <w:t xml:space="preserve">, </w:t>
+      </w:r>
+      <w:commentRangeStart w:id="31"/>
       <w:r>
         <w:rPr>
           <w:rFonts w:eastAsia="Calibri" w:cs="Times New Roman"/>
-        </w:rPr>
-        <w:t xml:space="preserve">the highest </w:t>
+          <w:highlight w:val="yellow"/>
+        </w:rPr>
+        <w:t>p &lt; 0.001</w:t>
+      </w:r>
+      <w:commentRangeEnd w:id="31"/>
+      <w:r>
+        <w:rPr>
+          <w:rStyle w:val="CommentReference"/>
+        </w:rPr>
+        <w:commentReference w:id="31"/>
       </w:r>
       <w:r>
         <w:rPr>
           <w:rFonts w:eastAsia="Calibri" w:cs="Times New Roman"/>
         </w:rPr>
-        <w:t>abundances (</w:t>
-      </w:r>
-      <w:r>
-        <w:rPr>
-          <w:rFonts w:cs="Times New Roman"/>
-        </w:rPr>
-        <w:t>XXX x 10</w:t>
-      </w:r>
-      <w:r>
-        <w:rPr>
-          <w:rFonts w:cs="Times New Roman"/>
-          <w:vertAlign w:val="superscript"/>
-        </w:rPr>
-        <w:t>6</w:t>
-      </w:r>
-      <w:r>
-        <w:rPr>
-          <w:rFonts w:cs="Times New Roman"/>
-        </w:rPr>
-        <w:t xml:space="preserve"> cells </w:t>
-      </w:r>
-      <w:r>
-        <w:rPr>
-          <w:rFonts w:eastAsia="Calibri" w:cs="Times New Roman"/>
-        </w:rPr>
-        <w:t>L</w:t>
-      </w:r>
-      <w:r>
-        <w:rPr>
-          <w:rFonts w:eastAsia="Calibri" w:cs="Times New Roman"/>
-          <w:vertAlign w:val="superscript"/>
-        </w:rPr>
-        <w:t>-</w:t>
-      </w:r>
-      <w:r>
-        <w:rPr>
-          <w:rFonts w:eastAsia="Calibri" w:cs="Times New Roman"/>
-        </w:rPr>
-        <w:t>¹</w:t>
-      </w:r>
-      <w:r>
-        <w:rPr>
-          <w:rFonts w:eastAsia="Calibri" w:cs="Times New Roman"/>
-        </w:rPr>
-        <w:t>)</w:t>
-      </w:r>
-      <w:r>
-        <w:rPr>
-          <w:rFonts w:eastAsia="Calibri" w:cs="Times New Roman"/>
-        </w:rPr>
-        <w:t xml:space="preserve"> occurr</w:t>
-      </w:r>
-      <w:r>
-        <w:rPr>
-          <w:rFonts w:eastAsia="Calibri" w:cs="Times New Roman"/>
-        </w:rPr>
-        <w:t>ed</w:t>
-      </w:r>
-      <w:r>
-        <w:rPr>
-          <w:rFonts w:eastAsia="Calibri" w:cs="Times New Roman"/>
-        </w:rPr>
-        <w:t xml:space="preserve"> </w:t>
-      </w:r>
-      <w:r>
-        <w:rPr>
-          <w:rFonts w:eastAsia="Calibri" w:cs="Times New Roman"/>
-        </w:rPr>
-        <w:t xml:space="preserve">the second </w:t>
-      </w:r>
-      <w:ins w:id="11" w:author="Maria Hamilton" w:date="2015-09-13T17:22:00Z">
-        <w:r>
-          <w:rPr>
-            <w:rFonts w:eastAsia="Calibri" w:cs="Times New Roman"/>
-          </w:rPr>
-          <w:t>week</w:t>
-        </w:r>
-      </w:ins>
-      <w:ins w:id="12" w:author="Maria Hamilton" w:date="2015-09-13T17:35:00Z">
-        <w:r>
-          <w:rPr>
-            <w:rFonts w:eastAsia="Calibri" w:cs="Times New Roman"/>
-          </w:rPr>
-          <w:t xml:space="preserve"> (?)</w:t>
-        </w:r>
-      </w:ins>
-      <w:r>
-        <w:rPr>
-          <w:rFonts w:eastAsia="Calibri" w:cs="Times New Roman"/>
-        </w:rPr>
-        <w:t xml:space="preserve"> of the survey</w:t>
-      </w:r>
-      <w:r>
-        <w:rPr>
-          <w:rFonts w:eastAsia="Calibri" w:cs="Times New Roman"/>
-        </w:rPr>
-        <w:t xml:space="preserve"> </w:t>
-      </w:r>
-      <w:r>
-        <w:rPr>
-          <w:rFonts w:eastAsia="Calibri" w:cs="Times New Roman"/>
-        </w:rPr>
-        <w:t>(</w:t>
+        <w:t>) (</w:t>
       </w:r>
       <w:r>
         <w:rPr>
           <w:rFonts w:eastAsia="Calibri" w:cs="Times New Roman"/>
           <w:b/>
         </w:rPr>
-        <w:t>Fig. 3</w:t>
-      </w:r>
+        <w:t xml:space="preserve">Fig. </w:t>
+      </w:r>
+      <w:ins w:id="32" w:author="Maria Hamilton" w:date="2015-09-16T11:42:00Z">
+        <w:r>
+          <w:rPr>
+            <w:rFonts w:eastAsia="Calibri" w:cs="Times New Roman"/>
+            <w:b/>
+          </w:rPr>
+          <w:t>5</w:t>
+        </w:r>
+      </w:ins>
       <w:r>
         <w:rPr>
           <w:rFonts w:eastAsia="Calibri" w:cs="Times New Roman"/>
-          <w:b/>
-        </w:rPr>
-        <w:t>A</w:t>
-      </w:r>
-      <w:r>
-        <w:rPr>
-          <w:rFonts w:eastAsia="Calibri" w:cs="Times New Roman"/>
-        </w:rPr>
-        <w:t>)</w:t>
-      </w:r>
-      <w:r>
-        <w:rPr>
-          <w:rFonts w:eastAsia="Calibri" w:cs="Times New Roman"/>
-        </w:rPr>
-        <w:t xml:space="preserve"> while </w:t>
-      </w:r>
-      <w:r>
-        <w:rPr>
-          <w:rFonts w:eastAsia="Calibri" w:cs="Times New Roman"/>
-        </w:rPr>
-        <w:t>lowest</w:t>
-      </w:r>
-      <w:r>
-        <w:rPr>
-          <w:rFonts w:eastAsia="Calibri" w:cs="Times New Roman"/>
-        </w:rPr>
-        <w:t xml:space="preserve"> weekly</w:t>
-      </w:r>
-      <w:r>
-        <w:rPr>
-          <w:rFonts w:eastAsia="Calibri" w:cs="Times New Roman"/>
-        </w:rPr>
-        <w:t xml:space="preserve"> average </w:t>
-      </w:r>
-      <w:r>
-        <w:rPr>
-          <w:rFonts w:eastAsia="Calibri" w:cs="Times New Roman"/>
-        </w:rPr>
-        <w:t>occurred in</w:t>
-      </w:r>
-      <w:r>
-        <w:rPr>
-          <w:rFonts w:eastAsia="Calibri" w:cs="Times New Roman"/>
-        </w:rPr>
-        <w:t xml:space="preserve"> week</w:t>
-      </w:r>
-      <w:r>
-        <w:rPr>
-          <w:rFonts w:eastAsia="Calibri" w:cs="Times New Roman"/>
-        </w:rPr>
-        <w:t xml:space="preserve"> 2 and 4</w:t>
-      </w:r>
-      <w:r>
-        <w:rPr>
-          <w:rFonts w:eastAsia="Calibri" w:cs="Times New Roman"/>
-        </w:rPr>
-        <w:t xml:space="preserve"> with </w:t>
-      </w:r>
-      <w:r>
-        <w:rPr>
-          <w:rFonts w:eastAsia="Calibri" w:cs="Times New Roman"/>
-        </w:rPr>
-        <w:t xml:space="preserve">0.13 x </w:t>
-      </w:r>
-      <w:r>
-        <w:rPr>
-          <w:rFonts w:cs="Times New Roman"/>
-        </w:rPr>
-        <w:t>10</w:t>
-      </w:r>
-      <w:r>
-        <w:rPr>
-          <w:rFonts w:cs="Times New Roman"/>
-          <w:vertAlign w:val="superscript"/>
-        </w:rPr>
-        <w:t>6</w:t>
-      </w:r>
-      <w:r>
-        <w:rPr>
-          <w:rFonts w:eastAsia="Calibri" w:cs="Times New Roman"/>
-        </w:rPr>
-        <w:t xml:space="preserve"> </w:t>
-      </w:r>
-      <w:r>
-        <w:rPr>
-          <w:rFonts w:eastAsia="Calibri" w:cs="Times New Roman"/>
-        </w:rPr>
-        <w:t xml:space="preserve">and 0.09 x </w:t>
-      </w:r>
-      <w:r>
-        <w:rPr>
-          <w:rFonts w:cs="Times New Roman"/>
-        </w:rPr>
-        <w:t>10</w:t>
-      </w:r>
-      <w:r>
-        <w:rPr>
-          <w:rFonts w:cs="Times New Roman"/>
-          <w:vertAlign w:val="superscript"/>
-        </w:rPr>
-        <w:t>6</w:t>
-      </w:r>
-      <w:r>
-        <w:rPr>
-          <w:rFonts w:eastAsia="Calibri" w:cs="Times New Roman"/>
-        </w:rPr>
-        <w:t xml:space="preserve"> </w:t>
-      </w:r>
-      <w:r>
-        <w:rPr>
-          <w:rFonts w:eastAsia="Calibri" w:cs="Times New Roman"/>
-        </w:rPr>
-        <w:t xml:space="preserve">cells </w:t>
-      </w:r>
-      <w:r>
-        <w:rPr>
-          <w:rFonts w:eastAsia="Calibri" w:cs="Times New Roman"/>
-        </w:rPr>
-        <w:t>L</w:t>
-      </w:r>
-      <w:r>
-        <w:rPr>
-          <w:rFonts w:eastAsia="Calibri" w:cs="Times New Roman"/>
-          <w:vertAlign w:val="superscript"/>
-        </w:rPr>
-        <w:t>-</w:t>
-      </w:r>
-      <w:r>
-        <w:rPr>
-          <w:rFonts w:eastAsia="Calibri" w:cs="Times New Roman"/>
-          <w:vertAlign w:val="superscript"/>
-        </w:rPr>
-        <w:t>1</w:t>
-      </w:r>
-      <w:r>
-        <w:rPr>
-          <w:rFonts w:eastAsia="Calibri" w:cs="Times New Roman"/>
-        </w:rPr>
-        <w:t>, respectively (Fig. 3B and C).</w:t>
-      </w:r>
-      <w:r>
-        <w:rPr>
-          <w:rFonts w:eastAsia="Calibri" w:cs="Times New Roman"/>
-        </w:rPr>
-        <w:t xml:space="preserve"> </w:t>
-      </w:r>
-      <w:r>
-        <w:rPr>
-          <w:rFonts w:eastAsia="Calibri" w:cs="Times New Roman"/>
-        </w:rPr>
-        <w:t xml:space="preserve"> </w:t>
-      </w:r>
-      <w:r>
-        <w:rPr>
-          <w:rFonts w:eastAsia="Calibri" w:cs="Times New Roman"/>
-        </w:rPr>
-        <w:t xml:space="preserve">A positive correlation between abundances of TLC and </w:t>
-      </w:r>
-      <w:r>
-        <w:rPr>
-          <w:rFonts w:eastAsia="Calibri" w:cs="Times New Roman"/>
-          <w:i/>
-        </w:rPr>
-        <w:t>M. major</w:t>
-      </w:r>
-      <w:r>
-        <w:rPr>
-          <w:rFonts w:eastAsia="Calibri" w:cs="Times New Roman"/>
-        </w:rPr>
-        <w:t xml:space="preserve"> was observed during the survey (R</w:t>
-      </w:r>
-      <w:r>
-        <w:rPr>
-          <w:rFonts w:eastAsia="Calibri" w:cs="Times New Roman"/>
-          <w:vertAlign w:val="superscript"/>
-        </w:rPr>
-        <w:t>2</w:t>
-      </w:r>
-      <w:r>
-        <w:rPr>
-          <w:rFonts w:eastAsia="Calibri" w:cs="Times New Roman"/>
-        </w:rPr>
-        <w:t xml:space="preserve"> = 0.63, p &lt; 0.001) (</w:t>
-      </w:r>
-      <w:r>
-        <w:rPr>
-          <w:rFonts w:eastAsia="Calibri" w:cs="Times New Roman"/>
-          <w:b/>
-        </w:rPr>
-        <w:t>Fig. 4</w:t>
-      </w:r>
-      <w:r>
-        <w:rPr>
-          <w:rFonts w:eastAsia="Calibri" w:cs="Times New Roman"/>
-        </w:rPr>
-        <w:t xml:space="preserve">). </w:t>
-      </w:r>
-      <w:r>
-        <w:rPr>
-          <w:rFonts w:eastAsia="Calibri" w:cs="Times New Roman"/>
-        </w:rPr>
-        <w:t xml:space="preserve">The highest weekly average abundance occurred during week 2 at </w:t>
-      </w:r>
-      <w:r>
-        <w:rPr>
-          <w:rFonts w:eastAsia="Calibri" w:cs="Times New Roman"/>
-        </w:rPr>
-        <w:t>0.</w:t>
-      </w:r>
-      <w:r>
-        <w:rPr>
-          <w:rFonts w:eastAsia="Calibri" w:cs="Times New Roman"/>
-        </w:rPr>
-        <w:t>14</w:t>
-      </w:r>
-      <w:r>
-        <w:rPr>
-          <w:rFonts w:eastAsia="Calibri" w:cs="Times New Roman"/>
-        </w:rPr>
-        <w:t xml:space="preserve"> x</w:t>
-      </w:r>
-      <w:r>
-        <w:rPr>
-          <w:rFonts w:eastAsia="Calibri" w:cs="Times New Roman"/>
-        </w:rPr>
-        <w:t xml:space="preserve"> </w:t>
-      </w:r>
-      <w:r>
-        <w:rPr>
-          <w:rFonts w:cs="Times New Roman"/>
-        </w:rPr>
-        <w:t>10</w:t>
-      </w:r>
-      <w:r>
-        <w:rPr>
-          <w:rFonts w:cs="Times New Roman"/>
-          <w:vertAlign w:val="superscript"/>
-        </w:rPr>
-        <w:t>6</w:t>
-      </w:r>
-      <w:r>
-        <w:rPr>
-          <w:rFonts w:cs="Times New Roman"/>
-          <w:vertAlign w:val="superscript"/>
-        </w:rPr>
-        <w:t xml:space="preserve"> </w:t>
-      </w:r>
-      <w:r>
-        <w:rPr>
-          <w:rFonts w:eastAsia="Calibri" w:cs="Times New Roman"/>
-        </w:rPr>
-        <w:t>cells L</w:t>
-      </w:r>
-      <w:r>
-        <w:rPr>
-          <w:rFonts w:eastAsia="Calibri" w:cs="Times New Roman"/>
-          <w:vertAlign w:val="superscript"/>
-        </w:rPr>
-        <w:t>-</w:t>
-      </w:r>
-      <w:r>
-        <w:rPr>
-          <w:rFonts w:eastAsia="Calibri" w:cs="Times New Roman"/>
-        </w:rPr>
-        <w:t>¹, and coincided</w:t>
-      </w:r>
-      <w:r>
-        <w:rPr>
-          <w:rFonts w:eastAsia="Calibri" w:cs="Times New Roman"/>
-        </w:rPr>
-        <w:t xml:space="preserve"> with</w:t>
-      </w:r>
-      <w:r>
-        <w:rPr>
-          <w:rFonts w:eastAsia="Calibri" w:cs="Times New Roman"/>
-        </w:rPr>
-        <w:t xml:space="preserve"> </w:t>
-      </w:r>
-      <w:r>
-        <w:rPr>
-          <w:rFonts w:eastAsia="Calibri" w:cs="Times New Roman"/>
-        </w:rPr>
-        <w:t>high DIN</w:t>
-      </w:r>
-      <w:r>
-        <w:rPr>
-          <w:rFonts w:eastAsia="Calibri" w:cs="Times New Roman"/>
-        </w:rPr>
-        <w:t xml:space="preserve"> concentrations (</w:t>
-      </w:r>
-      <w:r>
-        <w:rPr>
-          <w:rFonts w:eastAsia="Calibri" w:cs="Times New Roman"/>
-          <w:b/>
-        </w:rPr>
-        <w:t>F</w:t>
-      </w:r>
-      <w:r>
-        <w:rPr>
-          <w:rFonts w:eastAsia="Calibri" w:cs="Times New Roman"/>
-          <w:b/>
-        </w:rPr>
-        <w:t>ig. 2</w:t>
-      </w:r>
-      <w:r>
-        <w:rPr>
-          <w:rFonts w:eastAsia="Calibri" w:cs="Times New Roman"/>
-          <w:b/>
-        </w:rPr>
-        <w:t>C</w:t>
-      </w:r>
-      <w:r>
-        <w:rPr>
-          <w:rFonts w:eastAsia="Calibri" w:cs="Times New Roman"/>
-        </w:rPr>
-        <w:t>)</w:t>
-      </w:r>
-      <w:r>
-        <w:rPr>
-          <w:rFonts w:eastAsia="Calibri" w:cs="Times New Roman"/>
-        </w:rPr>
-        <w:t xml:space="preserve">, however no significant correlation was observed between abundances of </w:t>
-      </w:r>
-      <w:r>
-        <w:rPr>
-          <w:rFonts w:eastAsia="Calibri" w:cs="Times New Roman"/>
-          <w:i/>
-        </w:rPr>
-        <w:t>M. major</w:t>
-      </w:r>
-      <w:r>
-        <w:rPr>
-          <w:rFonts w:eastAsia="Calibri" w:cs="Times New Roman"/>
-          <w:i/>
-        </w:rPr>
-        <w:t xml:space="preserve"> </w:t>
-      </w:r>
-      <w:r>
-        <w:rPr>
-          <w:rFonts w:eastAsia="Calibri" w:cs="Times New Roman"/>
-        </w:rPr>
-        <w:t>and DIN concentrations</w:t>
-      </w:r>
-      <w:r>
-        <w:rPr>
-          <w:rFonts w:eastAsia="Calibri" w:cs="Times New Roman"/>
-        </w:rPr>
-        <w:t xml:space="preserve"> (data not shown)</w:t>
-      </w:r>
-      <w:r>
-        <w:rPr>
-          <w:rFonts w:eastAsia="Calibri" w:cs="Times New Roman"/>
-        </w:rPr>
-        <w:t xml:space="preserve">. </w:t>
-      </w:r>
+        </w:rPr>
+        <w:t>).</w:t>
+      </w:r>
+      <w:ins w:id="33" w:author="Maria Hamilton" w:date="2015-09-16T12:20:00Z">
+        <w:r>
+          <w:rPr>
+            <w:rFonts w:eastAsia="Calibri" w:cs="Times New Roman"/>
+          </w:rPr>
+          <w:t xml:space="preserve"> This is due to the use of </w:t>
+        </w:r>
+      </w:ins>
+      <w:ins w:id="34" w:author="Maria Hamilton" w:date="2015-09-16T12:22:00Z">
+        <w:r>
+          <w:rPr>
+            <w:rFonts w:eastAsia="Calibri" w:cs="Times New Roman"/>
+          </w:rPr>
+          <w:t xml:space="preserve">corresponding </w:t>
+        </w:r>
+      </w:ins>
+      <w:ins w:id="35" w:author="Maria Hamilton" w:date="2015-09-16T12:20:00Z">
+        <w:r>
+          <w:rPr>
+            <w:rFonts w:eastAsia="Calibri" w:cs="Times New Roman"/>
+          </w:rPr>
+          <w:t xml:space="preserve">hourly estimates of </w:t>
+        </w:r>
+      </w:ins>
+      <w:ins w:id="36" w:author="Maria Hamilton" w:date="2015-09-16T12:22:00Z">
+        <w:r>
+          <w:rPr>
+            <w:rFonts w:eastAsia="Calibri" w:cs="Times New Roman"/>
+          </w:rPr>
+          <w:t xml:space="preserve">TLC </w:t>
+        </w:r>
+      </w:ins>
+      <w:ins w:id="37" w:author="Maria Hamilton" w:date="2015-09-16T12:20:00Z">
+        <w:r>
+          <w:rPr>
+            <w:rFonts w:eastAsia="Calibri" w:cs="Times New Roman"/>
+          </w:rPr>
+          <w:t>abundance</w:t>
+        </w:r>
+      </w:ins>
+      <w:ins w:id="38" w:author="Maria Hamilton" w:date="2015-09-16T14:50:00Z">
+        <w:r>
+          <w:rPr>
+            <w:rFonts w:eastAsia="Calibri" w:cs="Times New Roman"/>
+          </w:rPr>
+          <w:t>, as opposed to daily</w:t>
+        </w:r>
+      </w:ins>
+      <w:ins w:id="39" w:author="Maria Hamilton" w:date="2015-09-16T14:51:00Z">
+        <w:r>
+          <w:rPr>
+            <w:rFonts w:eastAsia="Calibri" w:cs="Times New Roman"/>
+          </w:rPr>
+          <w:t xml:space="preserve"> or weekly</w:t>
+        </w:r>
+      </w:ins>
+      <w:ins w:id="40" w:author="Maria Hamilton" w:date="2015-09-16T14:50:00Z">
+        <w:r>
+          <w:rPr>
+            <w:rFonts w:eastAsia="Calibri" w:cs="Times New Roman"/>
+          </w:rPr>
+          <w:t xml:space="preserve"> averages</w:t>
+        </w:r>
+      </w:ins>
+      <w:ins w:id="41" w:author="Maria Hamilton" w:date="2015-09-16T14:51:00Z">
+        <w:r>
+          <w:rPr>
+            <w:rFonts w:eastAsia="Calibri" w:cs="Times New Roman"/>
+          </w:rPr>
+          <w:t>,</w:t>
+        </w:r>
+      </w:ins>
+      <w:ins w:id="42" w:author="Maria Hamilton" w:date="2015-09-16T12:20:00Z">
+        <w:r>
+          <w:rPr>
+            <w:rFonts w:eastAsia="Calibri" w:cs="Times New Roman"/>
+          </w:rPr>
+          <w:t xml:space="preserve"> in </w:t>
+        </w:r>
+      </w:ins>
+      <w:ins w:id="43" w:author="Maria Hamilton" w:date="2015-09-16T12:28:00Z">
+        <w:r>
+          <w:rPr>
+            <w:rFonts w:eastAsia="Calibri" w:cs="Times New Roman"/>
+          </w:rPr>
+          <w:t>comparisons</w:t>
+        </w:r>
+      </w:ins>
+      <w:ins w:id="44" w:author="Maria Hamilton" w:date="2015-09-16T12:20:00Z">
+        <w:r>
+          <w:rPr>
+            <w:rFonts w:eastAsia="Calibri" w:cs="Times New Roman"/>
+          </w:rPr>
+          <w:t xml:space="preserve"> with M. major</w:t>
+        </w:r>
+      </w:ins>
+      <w:ins w:id="45" w:author="Maria Hamilton" w:date="2015-09-16T12:26:00Z">
+        <w:r>
+          <w:rPr>
+            <w:rFonts w:eastAsia="Calibri" w:cs="Times New Roman"/>
+          </w:rPr>
+          <w:t xml:space="preserve"> abundance</w:t>
+        </w:r>
+      </w:ins>
+      <w:ins w:id="46" w:author="Maria Hamilton" w:date="2015-09-16T12:20:00Z">
+        <w:r>
+          <w:rPr>
+            <w:rFonts w:eastAsia="Calibri" w:cs="Times New Roman"/>
+          </w:rPr>
+          <w:t xml:space="preserve">. </w:t>
+        </w:r>
+      </w:ins>
+      <w:commentRangeStart w:id="47"/>
+      <w:ins w:id="48" w:author="Maria Hamilton" w:date="2015-09-16T14:51:00Z">
+        <w:r>
+          <w:rPr>
+            <w:rFonts w:eastAsia="Calibri" w:cs="Times New Roman"/>
+            <w:highlight w:val="yellow"/>
+          </w:rPr>
+          <w:t>This difference in results highlights the importance of high time resolution sampling.</w:t>
+        </w:r>
+        <w:r>
+          <w:rPr>
+            <w:rFonts w:eastAsia="Calibri" w:cs="Times New Roman"/>
+          </w:rPr>
+          <w:t xml:space="preserve"> </w:t>
+        </w:r>
+      </w:ins>
+      <w:commentRangeEnd w:id="47"/>
+      <w:ins w:id="49" w:author="Maria Hamilton" w:date="2015-09-16T14:54:00Z">
+        <w:r>
+          <w:rPr>
+            <w:rStyle w:val="CommentReference"/>
+          </w:rPr>
+          <w:commentReference w:id="47"/>
+        </w:r>
+      </w:ins>
     </w:p>
     <w:p>
       <w:pPr>
@@ -7360,7 +7452,7 @@
         </w:rPr>
         <w:t>% (</w:t>
       </w:r>
-      <w:ins w:id="13" w:author="Maria Hamilton" w:date="2015-09-13T17:39:00Z">
+      <w:ins w:id="51" w:author="Maria Hamilton" w:date="2015-09-13T17:39:00Z">
         <w:r>
           <w:rPr>
             <w:rFonts w:cs="Times New Roman"/>
@@ -7418,31 +7510,29 @@
         <w:rPr>
           <w:rFonts w:cs="Times New Roman"/>
         </w:rPr>
-        <w:t xml:space="preserve">during the first and second week of the survey, respectively, similar to the abundances of TLC and </w:t>
-      </w:r>
-      <w:r>
-        <w:rPr>
-          <w:rFonts w:cs="Times New Roman"/>
-          <w:i/>
-        </w:rPr>
-        <w:t xml:space="preserve">M. </w:t>
-      </w:r>
-      <w:ins w:id="14" w:author="Maria Hamilton" w:date="2015-09-14T12:26:00Z">
+        <w:t xml:space="preserve">during the first and second week of the survey, respectively, similar to the abundances of TLC </w:t>
+      </w:r>
+      <w:ins w:id="52" w:author="Maria Hamilton" w:date="2015-09-16T15:01:00Z">
+        <w:r>
+          <w:rPr>
+            <w:rFonts w:cs="Times New Roman"/>
+          </w:rPr>
+          <w:t xml:space="preserve">and in direct contrast to the weekly averages of </w:t>
+        </w:r>
         <w:r>
           <w:rPr>
             <w:rFonts w:cs="Times New Roman"/>
             <w:i/>
           </w:rPr>
-          <w:t>major</w:t>
-        </w:r>
-      </w:ins>
-      <w:r>
-        <w:rPr>
-          <w:rFonts w:cs="Times New Roman"/>
-          <w:i/>
-        </w:rPr>
-        <w:t xml:space="preserve"> </w:t>
-      </w:r>
+          <w:t>M. major</w:t>
+        </w:r>
+        <w:r>
+          <w:rPr>
+            <w:rFonts w:cs="Times New Roman"/>
+          </w:rPr>
+          <w:t xml:space="preserve"> abundance </w:t>
+        </w:r>
+      </w:ins>
       <w:r>
         <w:rPr>
           <w:rFonts w:cs="Times New Roman"/>
@@ -7462,6 +7552,14 @@
         </w:rPr>
         <w:t>).</w:t>
       </w:r>
+      <w:ins w:id="53" w:author="Maria Hamilton" w:date="2015-09-16T14:58:00Z">
+        <w:r>
+          <w:rPr>
+            <w:rFonts w:cs="Times New Roman"/>
+          </w:rPr>
+          <w:t xml:space="preserve"> </w:t>
+        </w:r>
+      </w:ins>
     </w:p>
     <w:p>
       <w:pPr>
@@ -7678,7 +7776,7 @@
         </w:rPr>
         <w:t xml:space="preserve">, </w:t>
       </w:r>
-      <w:ins w:id="15" w:author="Maria Hamilton" w:date="2015-09-13T17:42:00Z">
+      <w:ins w:id="54" w:author="Maria Hamilton" w:date="2015-09-13T17:42:00Z">
         <w:r>
           <w:rPr>
             <w:rFonts w:cs="Times New Roman"/>
@@ -7692,7 +7790,7 @@
         </w:rPr>
         <w:t xml:space="preserve">ariations </w:t>
       </w:r>
-      <w:ins w:id="16" w:author="Maria Hamilton" w:date="2015-09-13T17:41:00Z">
+      <w:ins w:id="55" w:author="Maria Hamilton" w:date="2015-09-13T17:41:00Z">
         <w:r>
           <w:rPr>
             <w:rFonts w:cs="Times New Roman"/>
@@ -7730,7 +7828,7 @@
         </w:rPr>
         <w:t xml:space="preserve"> </w:t>
       </w:r>
-      <w:ins w:id="17" w:author="Maria Hamilton" w:date="2015-09-13T17:42:00Z">
+      <w:ins w:id="56" w:author="Maria Hamilton" w:date="2015-09-13T17:42:00Z">
         <w:r>
           <w:rPr>
             <w:rFonts w:cs="Times New Roman"/>
@@ -7798,7 +7896,7 @@
         </w:rPr>
         <w:t xml:space="preserve"> </w:t>
       </w:r>
-      <w:ins w:id="18" w:author="Maria Hamilton" w:date="2015-09-16T11:23:00Z">
+      <w:ins w:id="57" w:author="Maria Hamilton" w:date="2015-09-16T11:23:00Z">
         <w:r>
           <w:rPr>
             <w:rFonts w:cs="Times New Roman"/>
@@ -7806,7 +7904,7 @@
           <w:t>The absence of a correlation between TLC division rate and abundance</w:t>
         </w:r>
       </w:ins>
-      <w:ins w:id="19" w:author="Maria Hamilton" w:date="2015-09-16T11:24:00Z">
+      <w:ins w:id="58" w:author="Maria Hamilton" w:date="2015-09-16T11:24:00Z">
         <w:r>
           <w:rPr>
             <w:rFonts w:cs="Times New Roman"/>
@@ -7814,7 +7912,7 @@
           <w:t xml:space="preserve"> </w:t>
         </w:r>
       </w:ins>
-      <w:ins w:id="20" w:author="Maria Hamilton" w:date="2015-09-16T11:35:00Z">
+      <w:ins w:id="59" w:author="Maria Hamilton" w:date="2015-09-16T11:35:00Z">
         <w:r>
           <w:rPr>
             <w:rFonts w:cs="Times New Roman"/>
@@ -7822,7 +7920,7 @@
           <w:t xml:space="preserve">(data not shown) </w:t>
         </w:r>
       </w:ins>
-      <w:ins w:id="21" w:author="Maria Hamilton" w:date="2015-09-16T11:24:00Z">
+      <w:ins w:id="60" w:author="Maria Hamilton" w:date="2015-09-16T11:24:00Z">
         <w:r>
           <w:rPr>
             <w:rFonts w:cs="Times New Roman"/>
@@ -7830,20 +7928,12 @@
           <w:t xml:space="preserve">similarly suggest that these physical processes </w:t>
         </w:r>
       </w:ins>
-      <w:ins w:id="22" w:author="Maria Hamilton" w:date="2015-09-16T11:28:00Z">
-        <w:r>
-          <w:rPr>
-            <w:rFonts w:cs="Times New Roman"/>
-          </w:rPr>
-          <w:t>play a key role in determining the distribution of TLC abundanc</w:t>
-        </w:r>
-        <w:bookmarkStart w:id="23" w:name="_GoBack"/>
-        <w:bookmarkEnd w:id="23"/>
-        <w:r>
-          <w:rPr>
-            <w:rFonts w:cs="Times New Roman"/>
-          </w:rPr>
-          <w:t xml:space="preserve">es. </w:t>
+      <w:ins w:id="61" w:author="Maria Hamilton" w:date="2015-09-16T11:28:00Z">
+        <w:r>
+          <w:rPr>
+            <w:rFonts w:cs="Times New Roman"/>
+          </w:rPr>
+          <w:t xml:space="preserve">play a key role in determining the distribution of TLC abundances. </w:t>
         </w:r>
       </w:ins>
     </w:p>
@@ -8238,7 +8328,7 @@
         </w:rPr>
         <w:t>cryptophyte</w:t>
       </w:r>
-      <w:ins w:id="24" w:author="Maria Hamilton" w:date="2015-09-13T17:44:00Z">
+      <w:ins w:id="62" w:author="Maria Hamilton" w:date="2015-09-13T17:44:00Z">
         <w:r>
           <w:rPr>
             <w:rFonts w:cs="Times New Roman"/>
@@ -8319,7 +8409,7 @@
         </w:rPr>
         <w:t>of TLC was unexpected</w:t>
       </w:r>
-      <w:ins w:id="25" w:author="Maria Hamilton" w:date="2015-09-13T17:45:00Z">
+      <w:ins w:id="63" w:author="Maria Hamilton" w:date="2015-09-13T17:45:00Z">
         <w:r>
           <w:rPr>
             <w:rFonts w:cs="Times New Roman"/>
@@ -8516,7 +8606,7 @@
         </w:rPr>
         <w:t xml:space="preserve"> positively correlated with DIN </w:t>
       </w:r>
-      <w:ins w:id="26" w:author="Maria Hamilton" w:date="2015-09-14T12:24:00Z">
+      <w:ins w:id="64" w:author="Maria Hamilton" w:date="2015-09-14T12:24:00Z">
         <w:r>
           <w:rPr>
             <w:rFonts w:cs="Times New Roman"/>
@@ -8653,7 +8743,7 @@
         </w:rPr>
         <w:t xml:space="preserve">M. </w:t>
       </w:r>
-      <w:ins w:id="27" w:author="Maria Hamilton" w:date="2015-09-13T17:47:00Z">
+      <w:ins w:id="65" w:author="Maria Hamilton" w:date="2015-09-13T17:47:00Z">
         <w:r>
           <w:rPr>
             <w:rFonts w:cs="Times New Roman"/>
@@ -8670,7 +8760,7 @@
         </w:rPr>
         <w:t xml:space="preserve"> abundances during the surve</w:t>
       </w:r>
-      <w:ins w:id="28" w:author="Maria Hamilton" w:date="2015-09-13T17:47:00Z">
+      <w:ins w:id="66" w:author="Maria Hamilton" w:date="2015-09-13T17:47:00Z">
         <w:r>
           <w:rPr>
             <w:rFonts w:cs="Times New Roman"/>
@@ -8691,6 +8781,7 @@
       <w:pPr>
         <w:spacing w:line="480" w:lineRule="auto"/>
         <w:rPr>
+          <w:ins w:id="67" w:author="Maria Hamilton" w:date="2015-09-16T15:18:00Z"/>
           <w:rFonts w:cs="Times New Roman"/>
         </w:rPr>
       </w:pPr>
@@ -8755,7 +8846,7 @@
         </w:rPr>
         <w:t xml:space="preserve">M. </w:t>
       </w:r>
-      <w:ins w:id="29" w:author="Maria Hamilton" w:date="2015-09-13T17:47:00Z">
+      <w:ins w:id="68" w:author="Maria Hamilton" w:date="2015-09-13T17:47:00Z">
         <w:r>
           <w:rPr>
             <w:rFonts w:cs="Times New Roman"/>
@@ -8835,7 +8926,7 @@
         </w:rPr>
         <w:t>rubr</w:t>
       </w:r>
-      <w:ins w:id="30" w:author="Maria Hamilton" w:date="2015-09-16T10:18:00Z">
+      <w:ins w:id="69" w:author="Maria Hamilton" w:date="2015-09-16T10:18:00Z">
         <w:r>
           <w:rPr>
             <w:rFonts w:eastAsia="Calibri" w:cs="Times New Roman"/>
@@ -8891,7 +8982,7 @@
         </w:rPr>
         <w:t>, our result suggest that abundances of</w:t>
       </w:r>
-      <w:ins w:id="31" w:author="Maria Hamilton" w:date="2015-09-13T18:18:00Z">
+      <w:ins w:id="70" w:author="Maria Hamilton" w:date="2015-09-13T18:18:00Z">
         <w:r>
           <w:rPr>
             <w:rFonts w:eastAsia="Calibri" w:cs="Times New Roman"/>
@@ -8945,7 +9036,7 @@
         </w:rPr>
         <w:t xml:space="preserve">M. </w:t>
       </w:r>
-      <w:ins w:id="32" w:author="Maria Hamilton" w:date="2015-09-13T17:48:00Z">
+      <w:ins w:id="71" w:author="Maria Hamilton" w:date="2015-09-13T17:48:00Z">
         <w:r>
           <w:rPr>
             <w:rFonts w:cs="Times New Roman"/>
@@ -8972,7 +9063,7 @@
         </w:rPr>
         <w:t xml:space="preserve">sing a FISH probe for </w:t>
       </w:r>
-      <w:ins w:id="33" w:author="Maria Hamilton" w:date="2015-09-13T18:15:00Z">
+      <w:ins w:id="72" w:author="Maria Hamilton" w:date="2015-09-13T18:15:00Z">
         <w:r>
           <w:rPr>
             <w:rFonts w:eastAsia="Calibri" w:cs="Times New Roman"/>
@@ -8998,7 +9089,7 @@
         <w:t>amphioexa</w:t>
       </w:r>
       <w:proofErr w:type="spellEnd"/>
-      <w:ins w:id="34" w:author="Maria Hamilton" w:date="2015-09-13T18:15:00Z">
+      <w:ins w:id="73" w:author="Maria Hamilton" w:date="2015-09-13T18:15:00Z">
         <w:r>
           <w:rPr>
             <w:rFonts w:eastAsia="Calibri" w:cs="Times New Roman"/>
@@ -9015,7 +9106,7 @@
           <w:t>28S</w:t>
         </w:r>
       </w:ins>
-      <w:ins w:id="35" w:author="Maria Hamilton" w:date="2015-09-13T18:16:00Z">
+      <w:ins w:id="74" w:author="Maria Hamilton" w:date="2015-09-13T18:16:00Z">
         <w:r>
           <w:rPr>
             <w:rFonts w:eastAsia="Calibri" w:cs="Times New Roman"/>
@@ -9066,7 +9157,7 @@
         </w:rPr>
         <w:t>cells were observed</w:t>
       </w:r>
-      <w:ins w:id="36" w:author="Maria Hamilton" w:date="2015-09-13T18:21:00Z">
+      <w:ins w:id="75" w:author="Maria Hamilton" w:date="2015-09-13T18:21:00Z">
         <w:r>
           <w:rPr>
             <w:rFonts w:eastAsia="Calibri" w:cs="Times New Roman"/>
@@ -9086,7 +9177,7 @@
         </w:rPr>
         <w:t>within</w:t>
       </w:r>
-      <w:ins w:id="37" w:author="Maria Hamilton" w:date="2015-09-13T18:14:00Z">
+      <w:ins w:id="76" w:author="Maria Hamilton" w:date="2015-09-13T18:14:00Z">
         <w:r>
           <w:rPr>
             <w:rFonts w:eastAsia="Calibri" w:cs="Times New Roman"/>
@@ -9140,7 +9231,7 @@
         </w:rPr>
         <w:t>)</w:t>
       </w:r>
-      <w:ins w:id="38" w:author="Maria Hamilton" w:date="2015-09-13T18:17:00Z">
+      <w:ins w:id="77" w:author="Maria Hamilton" w:date="2015-09-13T18:17:00Z">
         <w:r>
           <w:rPr>
             <w:rFonts w:eastAsia="Calibri" w:cs="Times New Roman"/>
@@ -9148,7 +9239,7 @@
           <w:t xml:space="preserve">. This </w:t>
         </w:r>
       </w:ins>
-      <w:ins w:id="39" w:author="Maria Hamilton" w:date="2015-09-13T18:19:00Z">
+      <w:ins w:id="78" w:author="Maria Hamilton" w:date="2015-09-13T18:19:00Z">
         <w:r>
           <w:rPr>
             <w:rFonts w:eastAsia="Calibri" w:cs="Times New Roman"/>
@@ -9156,7 +9247,7 @@
           <w:t>finding</w:t>
         </w:r>
       </w:ins>
-      <w:ins w:id="40" w:author="Maria Hamilton" w:date="2015-09-13T18:18:00Z">
+      <w:ins w:id="79" w:author="Maria Hamilton" w:date="2015-09-13T18:18:00Z">
         <w:r>
           <w:rPr>
             <w:rFonts w:eastAsia="Calibri" w:cs="Times New Roman"/>
@@ -9164,7 +9255,7 @@
           <w:t xml:space="preserve"> </w:t>
         </w:r>
       </w:ins>
-      <w:ins w:id="41" w:author="Maria Hamilton" w:date="2015-09-13T18:17:00Z">
+      <w:ins w:id="80" w:author="Maria Hamilton" w:date="2015-09-13T18:17:00Z">
         <w:r>
           <w:rPr>
             <w:rFonts w:eastAsia="Calibri" w:cs="Times New Roman"/>
@@ -9178,7 +9269,7 @@
         </w:rPr>
         <w:t>upport</w:t>
       </w:r>
-      <w:ins w:id="42" w:author="Maria Hamilton" w:date="2015-09-13T18:17:00Z">
+      <w:ins w:id="81" w:author="Maria Hamilton" w:date="2015-09-13T18:17:00Z">
         <w:r>
           <w:rPr>
             <w:rFonts w:eastAsia="Calibri" w:cs="Times New Roman"/>
@@ -9192,7 +9283,7 @@
         </w:rPr>
         <w:t xml:space="preserve"> previous</w:t>
       </w:r>
-      <w:ins w:id="43" w:author="Maria Hamilton" w:date="2015-09-13T17:48:00Z">
+      <w:ins w:id="82" w:author="Maria Hamilton" w:date="2015-09-13T17:48:00Z">
         <w:r>
           <w:rPr>
             <w:rFonts w:eastAsia="Calibri" w:cs="Times New Roman"/>
@@ -9200,7 +9291,7 @@
           <w:t xml:space="preserve"> </w:t>
         </w:r>
       </w:ins>
-      <w:ins w:id="44" w:author="Maria Hamilton" w:date="2015-09-13T18:20:00Z">
+      <w:ins w:id="83" w:author="Maria Hamilton" w:date="2015-09-13T18:20:00Z">
         <w:r>
           <w:rPr>
             <w:rFonts w:eastAsia="Calibri" w:cs="Times New Roman"/>
@@ -9222,7 +9313,7 @@
         </w:rPr>
         <w:t xml:space="preserve"> during red water blooms in the CRE</w:t>
       </w:r>
-      <w:ins w:id="45" w:author="Maria Hamilton" w:date="2015-09-13T18:21:00Z">
+      <w:ins w:id="84" w:author="Maria Hamilton" w:date="2015-09-13T18:21:00Z">
         <w:r>
           <w:rPr>
             <w:rFonts w:cs="Times New Roman"/>
@@ -9242,7 +9333,7 @@
         </w:rPr>
         <w:t>retain cryptophytes attached to the ciliate's cirri (Peterson et al., 2012)</w:t>
       </w:r>
-      <w:ins w:id="46" w:author="Maria Hamilton" w:date="2015-09-13T18:19:00Z">
+      <w:ins w:id="85" w:author="Maria Hamilton" w:date="2015-09-13T18:19:00Z">
         <w:r>
           <w:rPr>
             <w:rFonts w:cs="Times New Roman"/>
@@ -9250,7 +9341,7 @@
           <w:t xml:space="preserve">. Alternatively, </w:t>
         </w:r>
       </w:ins>
-      <w:ins w:id="47" w:author="Maria Hamilton" w:date="2015-09-13T18:22:00Z">
+      <w:ins w:id="86" w:author="Maria Hamilton" w:date="2015-09-13T18:22:00Z">
         <w:r>
           <w:rPr>
             <w:rFonts w:cs="Times New Roman"/>
@@ -9300,7 +9391,7 @@
         </w:rPr>
         <w:t>cells</w:t>
       </w:r>
-      <w:ins w:id="48" w:author="Maria Hamilton" w:date="2015-09-13T17:49:00Z">
+      <w:ins w:id="87" w:author="Maria Hamilton" w:date="2015-09-13T17:49:00Z">
         <w:r>
           <w:rPr>
             <w:rFonts w:eastAsia="Calibri" w:cs="Times New Roman"/>
@@ -9308,7 +9399,7 @@
           <w:t xml:space="preserve"> </w:t>
         </w:r>
       </w:ins>
-      <w:ins w:id="49" w:author="Maria Hamilton" w:date="2015-09-13T18:22:00Z">
+      <w:ins w:id="88" w:author="Maria Hamilton" w:date="2015-09-13T18:22:00Z">
         <w:r>
           <w:rPr>
             <w:rFonts w:eastAsia="Calibri" w:cs="Times New Roman"/>
@@ -9322,7 +9413,7 @@
         </w:rPr>
         <w:t xml:space="preserve"> divid</w:t>
       </w:r>
-      <w:ins w:id="50" w:author="Maria Hamilton" w:date="2015-09-13T18:23:00Z">
+      <w:ins w:id="89" w:author="Maria Hamilton" w:date="2015-09-13T18:23:00Z">
         <w:r>
           <w:rPr>
             <w:rFonts w:eastAsia="Calibri" w:cs="Times New Roman"/>
@@ -9342,7 +9433,7 @@
         </w:rPr>
         <w:t>.</w:t>
       </w:r>
-      <w:ins w:id="51" w:author="Maria Hamilton" w:date="2015-09-13T17:52:00Z">
+      <w:ins w:id="90" w:author="Maria Hamilton" w:date="2015-09-13T17:52:00Z">
         <w:r>
           <w:rPr>
             <w:rFonts w:cs="Times New Roman"/>
@@ -9350,7 +9441,7 @@
           <w:t xml:space="preserve"> </w:t>
         </w:r>
       </w:ins>
-      <w:ins w:id="52" w:author="Maria Hamilton" w:date="2015-09-16T10:15:00Z">
+      <w:ins w:id="91" w:author="Maria Hamilton" w:date="2015-09-16T10:15:00Z">
         <w:r>
           <w:rPr>
             <w:rFonts w:cs="Times New Roman"/>
@@ -9358,7 +9449,7 @@
           <w:t xml:space="preserve">While the division of whole endosymbiont cells has not </w:t>
         </w:r>
       </w:ins>
-      <w:ins w:id="53" w:author="Maria Hamilton" w:date="2015-09-16T10:56:00Z">
+      <w:ins w:id="92" w:author="Maria Hamilton" w:date="2015-09-16T10:56:00Z">
         <w:r>
           <w:rPr>
             <w:rFonts w:cs="Times New Roman"/>
@@ -9366,7 +9457,7 @@
           <w:t xml:space="preserve">yet </w:t>
         </w:r>
       </w:ins>
-      <w:ins w:id="54" w:author="Maria Hamilton" w:date="2015-09-16T10:15:00Z">
+      <w:ins w:id="93" w:author="Maria Hamilton" w:date="2015-09-16T10:15:00Z">
         <w:r>
           <w:rPr>
             <w:rFonts w:cs="Times New Roman"/>
@@ -9390,7 +9481,7 @@
         </w:r>
       </w:ins>
       <w:proofErr w:type="spellEnd"/>
-      <w:ins w:id="55" w:author="Maria Hamilton" w:date="2015-09-16T10:18:00Z">
+      <w:ins w:id="94" w:author="Maria Hamilton" w:date="2015-09-16T10:18:00Z">
         <w:r>
           <w:rPr>
             <w:rFonts w:cs="Times New Roman"/>
@@ -9398,7 +9489,7 @@
           <w:t xml:space="preserve">, </w:t>
         </w:r>
       </w:ins>
-      <w:ins w:id="56" w:author="Maria Hamilton" w:date="2015-09-16T10:56:00Z">
+      <w:ins w:id="95" w:author="Maria Hamilton" w:date="2015-09-16T10:56:00Z">
         <w:r>
           <w:rPr>
             <w:rFonts w:cs="Times New Roman"/>
@@ -9406,7 +9497,7 @@
           <w:t>it has been observed in other single-celled endosymbiont-baring organisms (</w:t>
         </w:r>
       </w:ins>
-      <w:ins w:id="57" w:author="Maria Hamilton" w:date="2015-09-16T11:01:00Z">
+      <w:ins w:id="96" w:author="Maria Hamilton" w:date="2015-09-16T11:01:00Z">
         <w:r>
           <w:rPr>
             <w:rFonts w:cs="Times New Roman"/>
@@ -9434,7 +9525,7 @@
           <w:t xml:space="preserve">; </w:t>
         </w:r>
       </w:ins>
-      <w:ins w:id="58" w:author="Maria Hamilton" w:date="2015-09-16T10:56:00Z">
+      <w:ins w:id="97" w:author="Maria Hamilton" w:date="2015-09-16T10:56:00Z">
         <w:r>
           <w:rPr>
             <w:rFonts w:cs="Times New Roman"/>
@@ -9442,7 +9533,7 @@
           <w:t>Johnson, 2011</w:t>
         </w:r>
       </w:ins>
-      <w:ins w:id="59" w:author="Maria Hamilton" w:date="2015-09-16T11:01:00Z">
+      <w:ins w:id="98" w:author="Maria Hamilton" w:date="2015-09-16T11:01:00Z">
         <w:r>
           <w:rPr>
             <w:rFonts w:cs="Times New Roman"/>
@@ -9450,12 +9541,133 @@
           <w:t>)</w:t>
         </w:r>
       </w:ins>
-      <w:ins w:id="60" w:author="Maria Hamilton" w:date="2015-09-16T11:03:00Z">
+      <w:ins w:id="99" w:author="Maria Hamilton" w:date="2015-09-16T11:03:00Z">
         <w:r>
           <w:rPr>
             <w:rFonts w:cs="Times New Roman"/>
           </w:rPr>
           <w:t xml:space="preserve">. </w:t>
+        </w:r>
+      </w:ins>
+      <w:ins w:id="100" w:author="Maria Hamilton" w:date="2015-09-16T15:09:00Z">
+        <w:r>
+          <w:rPr>
+            <w:rFonts w:cs="Times New Roman"/>
+          </w:rPr>
+          <w:t xml:space="preserve">But </w:t>
+        </w:r>
+      </w:ins>
+      <w:ins w:id="101" w:author="Maria Hamilton" w:date="2015-09-16T15:13:00Z">
+        <w:r>
+          <w:rPr>
+            <w:rFonts w:cs="Times New Roman"/>
+          </w:rPr>
+          <w:t>w</w:t>
+        </w:r>
+      </w:ins>
+      <w:ins w:id="102" w:author="Maria Hamilton" w:date="2015-09-16T15:09:00Z">
+        <w:r>
+          <w:rPr>
+            <w:rFonts w:cs="Times New Roman"/>
+          </w:rPr>
+          <w:t xml:space="preserve">ithout a cultured representative of </w:t>
+        </w:r>
+        <w:r>
+          <w:rPr>
+            <w:rFonts w:cs="Times New Roman"/>
+            <w:i/>
+          </w:rPr>
+          <w:t>M. major</w:t>
+        </w:r>
+        <w:r>
+          <w:rPr>
+            <w:rFonts w:cs="Times New Roman"/>
+          </w:rPr>
+          <w:t xml:space="preserve">, </w:t>
+        </w:r>
+      </w:ins>
+      <w:ins w:id="103" w:author="Maria Hamilton" w:date="2015-09-16T15:16:00Z">
+        <w:r>
+          <w:rPr>
+            <w:rFonts w:cs="Times New Roman"/>
+          </w:rPr>
+          <w:t>explanations as to</w:t>
+        </w:r>
+      </w:ins>
+      <w:ins w:id="104" w:author="Maria Hamilton" w:date="2015-09-16T15:09:00Z">
+        <w:r>
+          <w:rPr>
+            <w:rFonts w:cs="Times New Roman"/>
+          </w:rPr>
+          <w:t xml:space="preserve"> the specific </w:t>
+        </w:r>
+      </w:ins>
+      <w:ins w:id="105" w:author="Maria Hamilton" w:date="2015-09-16T15:10:00Z">
+        <w:r>
+          <w:rPr>
+            <w:rFonts w:cs="Times New Roman"/>
+          </w:rPr>
+          <w:t xml:space="preserve">fate of </w:t>
+        </w:r>
+        <w:r>
+          <w:rPr>
+            <w:rFonts w:cs="Times New Roman"/>
+            <w:i/>
+          </w:rPr>
+          <w:t xml:space="preserve">T. </w:t>
+        </w:r>
+        <w:proofErr w:type="spellStart"/>
+        <w:r>
+          <w:rPr>
+            <w:rFonts w:cs="Times New Roman"/>
+            <w:i/>
+          </w:rPr>
+          <w:t>amphioexa</w:t>
+        </w:r>
+        <w:proofErr w:type="spellEnd"/>
+        <w:r>
+          <w:rPr>
+            <w:rFonts w:cs="Times New Roman"/>
+          </w:rPr>
+          <w:t xml:space="preserve">, either </w:t>
+        </w:r>
+      </w:ins>
+      <w:ins w:id="106" w:author="Maria Hamilton" w:date="2015-09-16T15:11:00Z">
+        <w:r>
+          <w:rPr>
+            <w:rFonts w:cs="Times New Roman"/>
+          </w:rPr>
+          <w:t xml:space="preserve">as a whole endosymbiont or as sequestered organelles, </w:t>
+        </w:r>
+      </w:ins>
+      <w:ins w:id="107" w:author="Maria Hamilton" w:date="2015-09-16T15:12:00Z">
+        <w:r>
+          <w:rPr>
+            <w:rFonts w:cs="Times New Roman"/>
+          </w:rPr>
+          <w:t>inside the ciliate remain</w:t>
+        </w:r>
+        <w:r>
+          <w:rPr>
+            <w:rFonts w:cs="Times New Roman"/>
+          </w:rPr>
+          <w:t xml:space="preserve"> speculative and are constrained by the </w:t>
+        </w:r>
+      </w:ins>
+      <w:ins w:id="108" w:author="Maria Hamilton" w:date="2015-09-16T15:17:00Z">
+        <w:r>
+          <w:rPr>
+            <w:rFonts w:cs="Times New Roman"/>
+          </w:rPr>
+          <w:t>limitations</w:t>
+        </w:r>
+      </w:ins>
+      <w:ins w:id="109" w:author="Maria Hamilton" w:date="2015-09-16T15:12:00Z">
+        <w:r>
+          <w:rPr>
+            <w:rFonts w:cs="Times New Roman"/>
+          </w:rPr>
+          <w:t xml:space="preserve"> of field investigations. </w:t>
         </w:r>
       </w:ins>
     </w:p>
@@ -9463,37 +9675,409 @@
       <w:pPr>
         <w:spacing w:line="480" w:lineRule="auto"/>
         <w:rPr>
+          <w:ins w:id="110" w:author="Maria Hamilton" w:date="2015-09-16T15:46:00Z"/>
           <w:rFonts w:cs="Times New Roman"/>
         </w:rPr>
       </w:pPr>
-      <w:r>
-        <w:rPr>
-          <w:rFonts w:cs="Times New Roman"/>
-        </w:rPr>
-        <w:t xml:space="preserve">MORE TO COME. </w:t>
-      </w:r>
+      <w:ins w:id="111" w:author="Maria Hamilton" w:date="2015-09-16T15:18:00Z">
+        <w:r>
+          <w:rPr>
+            <w:rFonts w:cs="Times New Roman"/>
+          </w:rPr>
+          <w:tab/>
+          <w:t xml:space="preserve">The approach used in this study circumvents many of the </w:t>
+        </w:r>
+      </w:ins>
+      <w:ins w:id="112" w:author="Maria Hamilton" w:date="2015-09-16T15:24:00Z">
+        <w:r>
+          <w:rPr>
+            <w:rFonts w:cs="Times New Roman"/>
+          </w:rPr>
+          <w:t>limitations associated with traditional methods of</w:t>
+        </w:r>
+        <w:r>
+          <w:rPr>
+            <w:rFonts w:cs="Times New Roman"/>
+          </w:rPr>
+          <w:t xml:space="preserve"> monitoring plankton populations in the field. </w:t>
+        </w:r>
+      </w:ins>
+      <w:ins w:id="113" w:author="Maria Hamilton" w:date="2015-09-16T15:27:00Z">
+        <w:r>
+          <w:rPr>
+            <w:rFonts w:cs="Times New Roman"/>
+          </w:rPr>
+          <w:t>Continuous flow cytometry allows for high-resolution sampling of TLC</w:t>
+        </w:r>
+      </w:ins>
+      <w:ins w:id="114" w:author="Maria Hamilton" w:date="2015-09-16T15:28:00Z">
+        <w:r>
+          <w:rPr>
+            <w:rFonts w:cs="Times New Roman"/>
+          </w:rPr>
+          <w:t xml:space="preserve"> abundance. </w:t>
+        </w:r>
+      </w:ins>
+      <w:ins w:id="115" w:author="Maria Hamilton" w:date="2015-09-16T15:29:00Z">
+        <w:r>
+          <w:rPr>
+            <w:rFonts w:cs="Times New Roman"/>
+          </w:rPr>
+          <w:t xml:space="preserve">In a dynamic system, such as the CRE, </w:t>
+        </w:r>
+      </w:ins>
+      <w:ins w:id="116" w:author="Maria Hamilton" w:date="2015-09-16T15:31:00Z">
+        <w:r>
+          <w:rPr>
+            <w:rFonts w:cs="Times New Roman"/>
+          </w:rPr>
+          <w:t xml:space="preserve">the abundance of a population is highly influenced by physical process and can shift dramatically over the course of just a few hours. </w:t>
+        </w:r>
+      </w:ins>
+      <w:ins w:id="117" w:author="Maria Hamilton" w:date="2015-09-16T15:32:00Z">
+        <w:r>
+          <w:rPr>
+            <w:rFonts w:cs="Times New Roman"/>
+          </w:rPr>
+          <w:t xml:space="preserve">This is exemplified in our data set, where a statistically significant </w:t>
+        </w:r>
+      </w:ins>
+      <w:ins w:id="118" w:author="Maria Hamilton" w:date="2015-09-16T15:34:00Z">
+        <w:r>
+          <w:rPr>
+            <w:rFonts w:cs="Times New Roman"/>
+          </w:rPr>
+          <w:t xml:space="preserve">positive </w:t>
+        </w:r>
+      </w:ins>
+      <w:ins w:id="119" w:author="Maria Hamilton" w:date="2015-09-16T15:32:00Z">
+        <w:r>
+          <w:rPr>
+            <w:rFonts w:cs="Times New Roman"/>
+          </w:rPr>
+          <w:t xml:space="preserve">correlation between TLC and </w:t>
+        </w:r>
+        <w:r>
+          <w:rPr>
+            <w:rFonts w:cs="Times New Roman"/>
+            <w:i/>
+          </w:rPr>
+          <w:t>M. major</w:t>
+        </w:r>
+        <w:r>
+          <w:rPr>
+            <w:rFonts w:cs="Times New Roman"/>
+          </w:rPr>
+          <w:t xml:space="preserve"> abundance </w:t>
+        </w:r>
+      </w:ins>
+      <w:ins w:id="120" w:author="Maria Hamilton" w:date="2015-09-16T15:37:00Z">
+        <w:r>
+          <w:rPr>
+            <w:rFonts w:cs="Times New Roman"/>
+          </w:rPr>
+          <w:t>only becomes apparent</w:t>
+        </w:r>
+      </w:ins>
+      <w:ins w:id="121" w:author="Maria Hamilton" w:date="2015-09-16T15:34:00Z">
+        <w:r>
+          <w:rPr>
+            <w:rFonts w:cs="Times New Roman"/>
+          </w:rPr>
+          <w:t xml:space="preserve"> when hourly estimates of </w:t>
+        </w:r>
+      </w:ins>
+      <w:ins w:id="122" w:author="Maria Hamilton" w:date="2015-09-16T15:37:00Z">
+        <w:r>
+          <w:rPr>
+            <w:rFonts w:cs="Times New Roman"/>
+          </w:rPr>
+          <w:t xml:space="preserve">TLC </w:t>
+        </w:r>
+      </w:ins>
+      <w:ins w:id="123" w:author="Maria Hamilton" w:date="2015-09-16T15:34:00Z">
+        <w:r>
+          <w:rPr>
+            <w:rFonts w:cs="Times New Roman"/>
+          </w:rPr>
+          <w:t>abundance</w:t>
+        </w:r>
+        <w:r>
+          <w:rPr>
+            <w:rFonts w:cs="Times New Roman"/>
+          </w:rPr>
+          <w:t xml:space="preserve"> are used. This relationship is obscured with the use of daily or weekly estimates of abundance</w:t>
+        </w:r>
+      </w:ins>
+      <w:ins w:id="124" w:author="Maria Hamilton" w:date="2015-09-16T15:38:00Z">
+        <w:r>
+          <w:rPr>
+            <w:rFonts w:cs="Times New Roman"/>
+          </w:rPr>
+          <w:t xml:space="preserve">, </w:t>
+        </w:r>
+      </w:ins>
+      <w:ins w:id="125" w:author="Maria Hamilton" w:date="2015-09-16T15:39:00Z">
+        <w:r>
+          <w:rPr>
+            <w:rFonts w:cs="Times New Roman"/>
+          </w:rPr>
+          <w:t xml:space="preserve">yet previous studies on the CRE have drawn </w:t>
+        </w:r>
+      </w:ins>
+      <w:ins w:id="126" w:author="Maria Hamilton" w:date="2015-09-16T15:41:00Z">
+        <w:r>
+          <w:rPr>
+            <w:rFonts w:cs="Times New Roman"/>
+          </w:rPr>
+          <w:t xml:space="preserve">their </w:t>
+        </w:r>
+      </w:ins>
+      <w:ins w:id="127" w:author="Maria Hamilton" w:date="2015-09-16T15:39:00Z">
+        <w:r>
+          <w:rPr>
+            <w:rFonts w:cs="Times New Roman"/>
+          </w:rPr>
+          <w:t xml:space="preserve">conclusions based low time resolution sampling schemes. </w:t>
+        </w:r>
+      </w:ins>
+      <w:ins w:id="128" w:author="Maria Hamilton" w:date="2015-09-16T15:47:00Z">
+        <w:r>
+          <w:rPr>
+            <w:rFonts w:cs="Times New Roman"/>
+          </w:rPr>
+          <w:t xml:space="preserve">Despite the </w:t>
+        </w:r>
+      </w:ins>
+      <w:ins w:id="129" w:author="Maria Hamilton" w:date="2015-09-16T15:48:00Z">
+        <w:r>
+          <w:rPr>
+            <w:rFonts w:cs="Times New Roman"/>
+          </w:rPr>
+          <w:t>avoidance</w:t>
+        </w:r>
+      </w:ins>
+      <w:ins w:id="130" w:author="Maria Hamilton" w:date="2015-09-16T15:47:00Z">
+        <w:r>
+          <w:rPr>
+            <w:rFonts w:cs="Times New Roman"/>
+          </w:rPr>
+          <w:t xml:space="preserve"> </w:t>
+        </w:r>
+      </w:ins>
+      <w:ins w:id="131" w:author="Maria Hamilton" w:date="2015-09-16T15:48:00Z">
+        <w:r>
+          <w:rPr>
+            <w:rFonts w:cs="Times New Roman"/>
+          </w:rPr>
+          <w:t xml:space="preserve">of many of the common pitfalls of </w:t>
+        </w:r>
+        <w:r>
+          <w:rPr>
+            <w:rFonts w:cs="Times New Roman"/>
+            <w:i/>
+          </w:rPr>
+          <w:t>in situ</w:t>
+        </w:r>
+        <w:r>
+          <w:rPr>
+            <w:rFonts w:cs="Times New Roman"/>
+          </w:rPr>
+          <w:t xml:space="preserve"> monitoring, our methods are not completely free of constraint. </w:t>
+        </w:r>
+      </w:ins>
+      <w:ins w:id="132" w:author="Maria Hamilton" w:date="2015-09-16T15:49:00Z">
+        <w:r>
+          <w:rPr>
+            <w:rFonts w:cs="Times New Roman"/>
+          </w:rPr>
+          <w:t xml:space="preserve">The model utilized to determine </w:t>
+        </w:r>
+      </w:ins>
+      <w:ins w:id="133" w:author="Maria Hamilton" w:date="2015-09-16T15:50:00Z">
+        <w:r>
+          <w:rPr>
+            <w:rFonts w:cs="Times New Roman"/>
+          </w:rPr>
+          <w:t>division</w:t>
+        </w:r>
+      </w:ins>
+      <w:ins w:id="134" w:author="Maria Hamilton" w:date="2015-09-16T15:49:00Z">
+        <w:r>
+          <w:rPr>
+            <w:rFonts w:cs="Times New Roman"/>
+          </w:rPr>
+          <w:t xml:space="preserve"> </w:t>
+        </w:r>
+      </w:ins>
+      <w:ins w:id="135" w:author="Maria Hamilton" w:date="2015-09-16T15:50:00Z">
+        <w:r>
+          <w:rPr>
+            <w:rFonts w:cs="Times New Roman"/>
+          </w:rPr>
+          <w:t xml:space="preserve">rates relies on a number of important assumptions, including the assumption that the population </w:t>
+        </w:r>
+      </w:ins>
+      <w:ins w:id="136" w:author="Maria Hamilton" w:date="2015-09-16T15:52:00Z">
+        <w:r>
+          <w:rPr>
+            <w:rFonts w:cs="Times New Roman"/>
+          </w:rPr>
+          <w:t xml:space="preserve">of interest consists of a single taxonomic group. It is possible </w:t>
+        </w:r>
+      </w:ins>
+      <w:ins w:id="137" w:author="Maria Hamilton" w:date="2015-09-16T15:53:00Z">
+        <w:r>
+          <w:rPr>
+            <w:rFonts w:cs="Times New Roman"/>
+          </w:rPr>
+          <w:t xml:space="preserve">that multiple taxonomic groups of </w:t>
+        </w:r>
+        <w:proofErr w:type="spellStart"/>
+        <w:r>
+          <w:rPr>
+            <w:rFonts w:cs="Times New Roman"/>
+          </w:rPr>
+          <w:t>cryptophytes</w:t>
+        </w:r>
+        <w:proofErr w:type="spellEnd"/>
+        <w:r>
+          <w:rPr>
+            <w:rFonts w:cs="Times New Roman"/>
+          </w:rPr>
+          <w:t xml:space="preserve"> with different physiologies are represented within the population of </w:t>
+        </w:r>
+        <w:proofErr w:type="spellStart"/>
+        <w:r>
+          <w:rPr>
+            <w:rFonts w:cs="Times New Roman"/>
+          </w:rPr>
+          <w:t>cryptophytes</w:t>
+        </w:r>
+        <w:proofErr w:type="spellEnd"/>
+        <w:r>
+          <w:rPr>
+            <w:rFonts w:cs="Times New Roman"/>
+          </w:rPr>
+          <w:t xml:space="preserve"> that we observe with </w:t>
+        </w:r>
+        <w:proofErr w:type="spellStart"/>
+        <w:r>
+          <w:rPr>
+            <w:rFonts w:cs="Times New Roman"/>
+          </w:rPr>
+          <w:t>SeaFlow</w:t>
+        </w:r>
+      </w:ins>
+      <w:proofErr w:type="spellEnd"/>
+      <w:ins w:id="138" w:author="Maria Hamilton" w:date="2015-09-16T15:54:00Z">
+        <w:r>
+          <w:rPr>
+            <w:rFonts w:cs="Times New Roman"/>
+          </w:rPr>
+          <w:t xml:space="preserve">, despite the </w:t>
+        </w:r>
+      </w:ins>
+      <w:ins w:id="139" w:author="Maria Hamilton" w:date="2015-09-16T15:55:00Z">
+        <w:r>
+          <w:rPr>
+            <w:rFonts w:cs="Times New Roman"/>
+          </w:rPr>
+          <w:t xml:space="preserve">consistent </w:t>
+        </w:r>
+      </w:ins>
+      <w:ins w:id="140" w:author="Maria Hamilton" w:date="2015-09-16T15:54:00Z">
+        <w:r>
+          <w:rPr>
+            <w:rFonts w:cs="Times New Roman"/>
+          </w:rPr>
+          <w:t>morphology seen among the sorted population</w:t>
+        </w:r>
+      </w:ins>
+      <w:ins w:id="141" w:author="Maria Hamilton" w:date="2015-09-16T15:53:00Z">
+        <w:r>
+          <w:rPr>
+            <w:rFonts w:cs="Times New Roman"/>
+          </w:rPr>
+          <w:t xml:space="preserve">. But we do not actually have any evidence that connects this possible model assumption violation to </w:t>
+        </w:r>
+      </w:ins>
+      <w:ins w:id="142" w:author="Maria Hamilton" w:date="2015-09-16T15:56:00Z">
+        <w:r>
+          <w:rPr>
+            <w:rFonts w:cs="Times New Roman"/>
+          </w:rPr>
+          <w:t xml:space="preserve">any potential errors in our division rate estimates. </w:t>
+        </w:r>
+        <w:r>
+          <w:rPr>
+            <w:rFonts w:cs="Times New Roman"/>
+          </w:rPr>
+          <w:t xml:space="preserve">Furthermore, our validation of the model on a laboratory culture of </w:t>
+        </w:r>
+        <w:proofErr w:type="spellStart"/>
+        <w:r>
+          <w:rPr>
+            <w:rFonts w:cs="Times New Roman"/>
+          </w:rPr>
+          <w:t>cryptophytes</w:t>
+        </w:r>
+        <w:proofErr w:type="spellEnd"/>
+        <w:r>
+          <w:rPr>
+            <w:rFonts w:cs="Times New Roman"/>
+          </w:rPr>
+          <w:t xml:space="preserve"> confirms the model</w:t>
+        </w:r>
+      </w:ins>
+      <w:ins w:id="143" w:author="Maria Hamilton" w:date="2015-09-16T15:58:00Z">
+        <w:r>
+          <w:rPr>
+            <w:rFonts w:cs="Times New Roman"/>
+          </w:rPr>
+          <w:t>’s ability to accurately estimate the division rate</w:t>
+        </w:r>
+      </w:ins>
+      <w:ins w:id="144" w:author="Maria Hamilton" w:date="2015-09-16T15:59:00Z">
+        <w:r>
+          <w:rPr>
+            <w:rFonts w:cs="Times New Roman"/>
+          </w:rPr>
+          <w:t>s</w:t>
+        </w:r>
+      </w:ins>
+      <w:bookmarkStart w:id="145" w:name="_GoBack"/>
+      <w:bookmarkEnd w:id="145"/>
+      <w:ins w:id="146" w:author="Maria Hamilton" w:date="2015-09-16T15:58:00Z">
+        <w:r>
+          <w:rPr>
+            <w:rFonts w:cs="Times New Roman"/>
+          </w:rPr>
+          <w:t xml:space="preserve"> of these eukaryotic phytoplankton. </w:t>
+        </w:r>
+      </w:ins>
     </w:p>
     <w:p>
       <w:pPr>
         <w:spacing w:line="480" w:lineRule="auto"/>
         <w:rPr>
-          <w:ins w:id="61" w:author="Maria Hamilton" w:date="2015-09-14T11:45:00Z"/>
           <w:rFonts w:cs="Times New Roman"/>
         </w:rPr>
       </w:pPr>
-      <w:r>
-        <w:rPr>
-          <w:rFonts w:cs="Times New Roman"/>
-          <w:highlight w:val="yellow"/>
-        </w:rPr>
-        <w:t>*** THIS IS WHERE I STOPPED TODAY ***</w:t>
-      </w:r>
+      <w:ins w:id="147" w:author="Maria Hamilton" w:date="2015-09-16T15:46:00Z">
+        <w:r>
+          <w:rPr>
+            <w:rFonts w:cs="Times New Roman"/>
+          </w:rPr>
+          <w:tab/>
+        </w:r>
+      </w:ins>
     </w:p>
     <w:p>
       <w:pPr>
         <w:spacing w:line="480" w:lineRule="auto"/>
         <w:rPr>
-          <w:ins w:id="62" w:author="Maria Hamilton" w:date="2015-09-14T11:45:00Z"/>
+          <w:ins w:id="148" w:author="Maria Hamilton" w:date="2015-09-16T11:38:00Z"/>
           <w:rFonts w:cs="Times New Roman"/>
         </w:rPr>
       </w:pPr>
@@ -9502,48 +10086,25 @@
       <w:pPr>
         <w:spacing w:line="480" w:lineRule="auto"/>
         <w:rPr>
-          <w:ins w:id="63" w:author="Maria Hamilton" w:date="2015-09-14T11:45:00Z"/>
+          <w:ins w:id="149" w:author="Maria Hamilton" w:date="2015-09-14T11:45:00Z"/>
           <w:rFonts w:cs="Times New Roman"/>
         </w:rPr>
       </w:pPr>
-      <w:ins w:id="64" w:author="Maria Hamilton" w:date="2015-09-14T11:45:00Z">
-        <w:r>
-          <w:rPr>
-            <w:rFonts w:cs="Times New Roman"/>
-          </w:rPr>
-          <w:t>TO INCLUDE (?):</w:t>
-        </w:r>
-      </w:ins>
     </w:p>
     <w:p>
       <w:pPr>
         <w:spacing w:line="480" w:lineRule="auto"/>
         <w:rPr>
-          <w:ins w:id="65" w:author="Maria Hamilton" w:date="2015-09-14T11:47:00Z"/>
+          <w:ins w:id="150" w:author="Maria Hamilton" w:date="2015-09-14T11:45:00Z"/>
           <w:rFonts w:cs="Times New Roman"/>
         </w:rPr>
       </w:pPr>
-      <w:ins w:id="66" w:author="Maria Hamilton" w:date="2015-09-14T11:46:00Z">
-        <w:r>
-          <w:rPr>
-            <w:rFonts w:cs="Times New Roman"/>
-          </w:rPr>
-          <w:t xml:space="preserve">-lack of correlation between TLC division rates and </w:t>
-        </w:r>
-      </w:ins>
-      <w:ins w:id="67" w:author="Maria Hamilton" w:date="2015-09-14T11:47:00Z">
-        <w:r>
-          <w:rPr>
-            <w:rFonts w:cs="Times New Roman"/>
-            <w:i/>
-          </w:rPr>
-          <w:t>M. major</w:t>
-        </w:r>
-        <w:r>
-          <w:rPr>
-            <w:rFonts w:cs="Times New Roman"/>
-          </w:rPr>
-          <w:t xml:space="preserve"> abundance (also in results?)</w:t>
+      <w:ins w:id="151" w:author="Maria Hamilton" w:date="2015-09-14T11:45:00Z">
+        <w:r>
+          <w:rPr>
+            <w:rFonts w:cs="Times New Roman"/>
+          </w:rPr>
+          <w:t>TO INCLUDE (?):</w:t>
         </w:r>
       </w:ins>
     </w:p>
@@ -9551,16 +10112,31 @@
       <w:pPr>
         <w:spacing w:line="480" w:lineRule="auto"/>
         <w:rPr>
-          <w:ins w:id="68" w:author="Maria Hamilton" w:date="2015-09-14T11:47:00Z"/>
+          <w:ins w:id="152" w:author="Maria Hamilton" w:date="2015-09-14T11:47:00Z"/>
           <w:rFonts w:cs="Times New Roman"/>
         </w:rPr>
       </w:pPr>
-      <w:ins w:id="69" w:author="Maria Hamilton" w:date="2015-09-14T11:47:00Z">
-        <w:r>
-          <w:rPr>
-            <w:rFonts w:cs="Times New Roman"/>
-          </w:rPr>
-          <w:t xml:space="preserve">- potential explanations for the two points above </w:t>
+      <w:ins w:id="153" w:author="Maria Hamilton" w:date="2015-09-14T11:46:00Z">
+        <w:r>
+          <w:rPr>
+            <w:rFonts w:cs="Times New Roman"/>
+          </w:rPr>
+          <w:t xml:space="preserve">-lack of correlation between TLC division rates and </w:t>
+        </w:r>
+      </w:ins>
+      <w:ins w:id="154" w:author="Maria Hamilton" w:date="2015-09-14T11:47:00Z">
+        <w:r>
+          <w:rPr>
+            <w:rFonts w:cs="Times New Roman"/>
+            <w:i/>
+          </w:rPr>
+          <w:t>M. major</w:t>
+        </w:r>
+        <w:r>
+          <w:rPr>
+            <w:rFonts w:cs="Times New Roman"/>
+          </w:rPr>
+          <w:t xml:space="preserve"> abundance (also in results?)</w:t>
         </w:r>
       </w:ins>
     </w:p>
@@ -9568,22 +10144,16 @@
       <w:pPr>
         <w:spacing w:line="480" w:lineRule="auto"/>
         <w:rPr>
-          <w:ins w:id="70" w:author="Maria Hamilton" w:date="2015-09-14T12:20:00Z"/>
+          <w:ins w:id="155" w:author="Maria Hamilton" w:date="2015-09-14T11:47:00Z"/>
           <w:rFonts w:cs="Times New Roman"/>
         </w:rPr>
       </w:pPr>
-      <w:ins w:id="71" w:author="Maria Hamilton" w:date="2015-09-14T11:48:00Z">
-        <w:r>
-          <w:rPr>
-            <w:rFonts w:cs="Times New Roman"/>
-          </w:rPr>
-          <w:t>-limitations of the model</w:t>
-        </w:r>
-        <w:r>
-          <w:rPr>
-            <w:rFonts w:cs="Times New Roman"/>
-          </w:rPr>
-          <w:t xml:space="preserve"> </w:t>
+      <w:ins w:id="156" w:author="Maria Hamilton" w:date="2015-09-14T11:47:00Z">
+        <w:r>
+          <w:rPr>
+            <w:rFonts w:cs="Times New Roman"/>
+          </w:rPr>
+          <w:t xml:space="preserve">- potential explanations for the two points above </w:t>
         </w:r>
       </w:ins>
     </w:p>
@@ -9591,10 +10161,34 @@
       <w:pPr>
         <w:spacing w:line="480" w:lineRule="auto"/>
         <w:rPr>
+          <w:ins w:id="157" w:author="Maria Hamilton" w:date="2015-09-14T12:20:00Z"/>
           <w:rFonts w:cs="Times New Roman"/>
         </w:rPr>
       </w:pPr>
-      <w:ins w:id="72" w:author="Maria Hamilton" w:date="2015-09-14T12:20:00Z">
+      <w:ins w:id="158" w:author="Maria Hamilton" w:date="2015-09-14T11:48:00Z">
+        <w:r>
+          <w:rPr>
+            <w:rFonts w:cs="Times New Roman"/>
+          </w:rPr>
+          <w:t>-limitations of the model</w:t>
+        </w:r>
+        <w:r>
+          <w:rPr>
+            <w:rFonts w:cs="Times New Roman"/>
+          </w:rPr>
+          <w:t xml:space="preserve"> </w:t>
+        </w:r>
+      </w:ins>
+    </w:p>
+    <w:p>
+      <w:pPr>
+        <w:spacing w:line="480" w:lineRule="auto"/>
+        <w:rPr>
+          <w:ins w:id="159" w:author="Maria Hamilton" w:date="2015-09-16T11:38:00Z"/>
+          <w:rFonts w:cs="Times New Roman"/>
+        </w:rPr>
+      </w:pPr>
+      <w:ins w:id="160" w:author="Maria Hamilton" w:date="2015-09-14T12:20:00Z">
         <w:r>
           <w:rPr>
             <w:rFonts w:cs="Times New Roman"/>
@@ -9602,7 +10196,7 @@
           <w:t xml:space="preserve">- </w:t>
         </w:r>
       </w:ins>
-      <w:ins w:id="73" w:author="Maria Hamilton" w:date="2015-09-14T12:24:00Z">
+      <w:ins w:id="161" w:author="Maria Hamilton" w:date="2015-09-14T12:24:00Z">
         <w:r>
           <w:rPr>
             <w:rFonts w:cs="Times New Roman"/>
@@ -9610,7 +10204,7 @@
           <w:t>discussion of</w:t>
         </w:r>
       </w:ins>
-      <w:ins w:id="74" w:author="Maria Hamilton" w:date="2015-09-14T12:20:00Z">
+      <w:ins w:id="162" w:author="Maria Hamilton" w:date="2015-09-14T12:20:00Z">
         <w:r>
           <w:rPr>
             <w:rFonts w:cs="Times New Roman"/>
@@ -9630,6 +10224,35 @@
             <w:rFonts w:cs="Times New Roman"/>
           </w:rPr>
           <w:t xml:space="preserve"> community composition </w:t>
+        </w:r>
+      </w:ins>
+    </w:p>
+    <w:p>
+      <w:pPr>
+        <w:spacing w:line="480" w:lineRule="auto"/>
+        <w:rPr>
+          <w:rFonts w:cs="Times New Roman"/>
+        </w:rPr>
+      </w:pPr>
+      <w:ins w:id="163" w:author="Maria Hamilton" w:date="2015-09-16T11:38:00Z">
+        <w:r>
+          <w:rPr>
+            <w:rFonts w:cs="Times New Roman"/>
+          </w:rPr>
+          <w:t xml:space="preserve">- there is no </w:t>
+        </w:r>
+        <w:r>
+          <w:rPr>
+            <w:rFonts w:cs="Times New Roman"/>
+            <w:i/>
+          </w:rPr>
+          <w:t>M. major</w:t>
+        </w:r>
+        <w:r>
+          <w:rPr>
+            <w:rFonts w:cs="Times New Roman"/>
+          </w:rPr>
+          <w:t xml:space="preserve"> in culture </w:t>
         </w:r>
       </w:ins>
     </w:p>
@@ -11166,6 +11789,40 @@
       <w:proofErr w:type="spellEnd"/>
       <w:r>
         <w:t xml:space="preserve">. Do you know a reference for SATURN network. </w:t>
+      </w:r>
+    </w:p>
+  </w:comment>
+  <w:comment w:id="31" w:author="Maria Hamilton" w:date="2015-09-16T11:41:00Z" w:initials="MH">
+    <w:p>
+      <w:pPr>
+        <w:pStyle w:val="CommentText"/>
+      </w:pPr>
+      <w:r>
+        <w:rPr>
+          <w:rStyle w:val="CommentReference"/>
+        </w:rPr>
+        <w:annotationRef/>
+      </w:r>
+      <w:r>
+        <w:t>still same p value?</w:t>
+      </w:r>
+    </w:p>
+  </w:comment>
+  <w:comment w:id="47" w:author="Maria Hamilton" w:date="2015-09-16T14:54:00Z" w:initials="MH">
+    <w:p>
+      <w:pPr>
+        <w:pStyle w:val="CommentText"/>
+      </w:pPr>
+      <w:ins w:id="50" w:author="Maria Hamilton" w:date="2015-09-16T14:54:00Z">
+        <w:r>
+          <w:rPr>
+            <w:rStyle w:val="CommentReference"/>
+          </w:rPr>
+          <w:annotationRef/>
+        </w:r>
+      </w:ins>
+      <w:r>
+        <w:t>maybe this should go in discussion section?</w:t>
       </w:r>
     </w:p>
   </w:comment>
@@ -11261,7 +11918,7 @@
         <w:rStyle w:val="PageNumber"/>
         <w:noProof/>
       </w:rPr>
-      <w:t>11</w:t>
+      <w:t>13</w:t>
     </w:r>
     <w:r>
       <w:rPr>
@@ -11468,7 +12125,6 @@
   <w:style w:type="character" w:default="1" w:styleId="DefaultParagraphFont">
     <w:name w:val="Default Paragraph Font"/>
     <w:uiPriority w:val="1"/>
-    <w:semiHidden/>
     <w:unhideWhenUsed/>
   </w:style>
   <w:style w:type="table" w:default="1" w:styleId="TableNormal">
@@ -11826,7 +12482,6 @@
   <w:style w:type="character" w:default="1" w:styleId="DefaultParagraphFont">
     <w:name w:val="Default Paragraph Font"/>
     <w:uiPriority w:val="1"/>
-    <w:semiHidden/>
     <w:unhideWhenUsed/>
   </w:style>
   <w:style w:type="table" w:default="1" w:styleId="TableNormal">

</xml_diff>